<commit_message>
update 220.docx" and 202.docx"
</commit_message>
<xml_diff>
--- a/year1-term2/SS/lb1/СС Додаток А.docx
+++ b/year1-term2/SS/lb1/СС Додаток А.docx
@@ -5,7 +5,17 @@
     <w:sdt>
       <w:sdtPr>
         <w:rPr>
-          <w:rFonts w:ascii="Times New Roman" w:eastAsia="Times New Roman" w:hAnsi="Times New Roman" w:cs="Times New Roman"/>
+          <w:rFonts w:eastAsia="Times New Roman"/>
+        </w:rPr>
+        <w:id w:val="-1569881762"/>
+        <w:docPartObj>
+          <w:docPartGallery w:val="Table of Contents"/>
+          <w:docPartUnique/>
+        </w:docPartObj>
+      </w:sdtPr>
+      <w:sdtEndPr>
+        <w:rPr>
+          <w:rFonts w:ascii="Times New Roman" w:hAnsi="Times New Roman" w:cs="Times New Roman"/>
           <w:b w:val="0"/>
           <w:bCs w:val="0"/>
           <w:color w:val="auto"/>
@@ -13,25 +23,11 @@
           <w:szCs w:val="28"/>
           <w:lang w:val="uk"/>
         </w:rPr>
-        <w:id w:val="-1569881762"/>
-        <w:docPartObj>
-          <w:docPartGallery w:val="Table of Contents"/>
-          <w:docPartUnique/>
-        </w:docPartObj>
-      </w:sdtPr>
-      <w:sdtEndPr/>
+      </w:sdtEndPr>
       <w:sdtContent>
         <w:p>
           <w:pPr>
             <w:pStyle w:val="a8"/>
-            <w:spacing w:before="0" w:line="360" w:lineRule="auto"/>
-            <w:ind w:firstLine="851"/>
-            <w:jc w:val="left"/>
-            <w:rPr>
-              <w:rFonts w:ascii="Times New Roman" w:hAnsi="Times New Roman" w:cs="Times New Roman"/>
-              <w:sz w:val="28"/>
-              <w:szCs w:val="28"/>
-            </w:rPr>
           </w:pPr>
         </w:p>
         <w:p>
@@ -4531,29 +4527,18 @@
     <w:p>
       <w:pPr>
         <w:pStyle w:val="1"/>
-        <w:spacing w:before="0" w:after="0" w:line="360" w:lineRule="auto"/>
-        <w:ind w:firstLine="851"/>
+        <w:ind w:firstLine="0"/>
         <w:rPr>
-          <w:sz w:val="28"/>
-          <w:szCs w:val="28"/>
           <w:lang w:val="en-US"/>
         </w:rPr>
       </w:pPr>
       <w:bookmarkStart w:id="0" w:name="_13hqcmeqku0v" w:colFirst="0" w:colLast="0"/>
       <w:bookmarkEnd w:id="0"/>
       <w:r>
-        <w:rPr>
-          <w:sz w:val="28"/>
-          <w:szCs w:val="28"/>
-        </w:rPr>
         <w:br w:type="page"/>
       </w:r>
       <w:bookmarkStart w:id="1" w:name="_Toc132299096"/>
       <w:r>
-        <w:rPr>
-          <w:sz w:val="28"/>
-          <w:szCs w:val="28"/>
-        </w:rPr>
         <w:lastRenderedPageBreak/>
         <w:t>1. ВСТУП</w:t>
       </w:r>
@@ -4564,19 +4549,9 @@
     <w:p>
       <w:pPr>
         <w:pStyle w:val="2"/>
-        <w:spacing w:before="0" w:after="0" w:line="360" w:lineRule="auto"/>
-        <w:ind w:firstLine="851"/>
-        <w:rPr>
-          <w:sz w:val="28"/>
-          <w:szCs w:val="28"/>
-        </w:rPr>
       </w:pPr>
       <w:bookmarkStart w:id="3" w:name="_Toc132299097"/>
       <w:r>
-        <w:rPr>
-          <w:sz w:val="28"/>
-          <w:szCs w:val="28"/>
-        </w:rPr>
         <w:t>1.1 Визначення відновлюваної енергії</w:t>
       </w:r>
       <w:bookmarkEnd w:id="3"/>
@@ -4607,19 +4582,9 @@
     <w:p>
       <w:pPr>
         <w:pStyle w:val="2"/>
-        <w:spacing w:before="0" w:after="0" w:line="360" w:lineRule="auto"/>
-        <w:ind w:firstLine="851"/>
-        <w:rPr>
-          <w:sz w:val="28"/>
-          <w:szCs w:val="28"/>
-        </w:rPr>
       </w:pPr>
       <w:bookmarkStart w:id="5" w:name="_Toc132299098"/>
       <w:r>
-        <w:rPr>
-          <w:sz w:val="28"/>
-          <w:szCs w:val="28"/>
-        </w:rPr>
         <w:t>1.1.1 Сонячна енергія</w:t>
       </w:r>
       <w:bookmarkEnd w:id="5"/>
@@ -4650,19 +4615,9 @@
     <w:p>
       <w:pPr>
         <w:pStyle w:val="2"/>
-        <w:spacing w:before="0" w:after="0" w:line="360" w:lineRule="auto"/>
-        <w:ind w:firstLine="851"/>
-        <w:rPr>
-          <w:sz w:val="28"/>
-          <w:szCs w:val="28"/>
-        </w:rPr>
       </w:pPr>
       <w:bookmarkStart w:id="7" w:name="_Toc132299099"/>
       <w:r>
-        <w:rPr>
-          <w:sz w:val="28"/>
-          <w:szCs w:val="28"/>
-        </w:rPr>
         <w:t>1.1.2 Енергія вітру</w:t>
       </w:r>
       <w:bookmarkEnd w:id="7"/>
@@ -4693,19 +4648,9 @@
     <w:p>
       <w:pPr>
         <w:pStyle w:val="2"/>
-        <w:spacing w:before="0" w:after="0" w:line="360" w:lineRule="auto"/>
-        <w:ind w:firstLine="851"/>
-        <w:rPr>
-          <w:sz w:val="28"/>
-          <w:szCs w:val="28"/>
-        </w:rPr>
       </w:pPr>
       <w:bookmarkStart w:id="9" w:name="_Toc132299100"/>
       <w:r>
-        <w:rPr>
-          <w:sz w:val="28"/>
-          <w:szCs w:val="28"/>
-        </w:rPr>
         <w:t>1.1.3 Гідроенергетика</w:t>
       </w:r>
       <w:bookmarkEnd w:id="9"/>
@@ -4737,19 +4682,9 @@
     <w:p>
       <w:pPr>
         <w:pStyle w:val="2"/>
-        <w:spacing w:before="0" w:after="0" w:line="360" w:lineRule="auto"/>
-        <w:ind w:firstLine="851"/>
-        <w:rPr>
-          <w:sz w:val="28"/>
-          <w:szCs w:val="28"/>
-        </w:rPr>
       </w:pPr>
       <w:bookmarkStart w:id="11" w:name="_Toc132299101"/>
       <w:r>
-        <w:rPr>
-          <w:sz w:val="28"/>
-          <w:szCs w:val="28"/>
-        </w:rPr>
         <w:t>1.1.4 Геотермальна енергія</w:t>
       </w:r>
       <w:bookmarkEnd w:id="11"/>
@@ -4780,19 +4715,9 @@
     <w:p>
       <w:pPr>
         <w:pStyle w:val="2"/>
-        <w:spacing w:before="0" w:after="0" w:line="360" w:lineRule="auto"/>
-        <w:ind w:firstLine="851"/>
-        <w:rPr>
-          <w:sz w:val="28"/>
-          <w:szCs w:val="28"/>
-        </w:rPr>
       </w:pPr>
       <w:bookmarkStart w:id="13" w:name="_Toc132299102"/>
       <w:r>
-        <w:rPr>
-          <w:sz w:val="28"/>
-          <w:szCs w:val="28"/>
-        </w:rPr>
         <w:t>1.1.5 Енергія біомаси</w:t>
       </w:r>
       <w:bookmarkEnd w:id="13"/>
@@ -4811,12 +4736,6 @@
       <w:r>
         <w:t>Енергію біомаси отримують з органічних матеріалів, таких як деревина, сільськогосподарські культури та відходи. Її отримують за допомогою різних технологій, включаючи спалювання, газифікацію та анаеробне зброджування. Енергія біомаси є відновлюваною, але вона може спричиняти викиди в атмосферу, якщо нею не управляти належним чином. Тому важливо використовувати сталі практики під час збирання біомаси.</w:t>
       </w:r>
-    </w:p>
-    <w:p>
-      <w:pPr>
-        <w:spacing w:line="360" w:lineRule="auto"/>
-        <w:ind w:firstLine="851"/>
-      </w:pPr>
     </w:p>
     <w:p>
       <w:pPr>
@@ -4838,19 +4757,10 @@
     <w:p>
       <w:pPr>
         <w:pStyle w:val="2"/>
-        <w:spacing w:before="0" w:after="0" w:line="360" w:lineRule="auto"/>
-        <w:ind w:firstLine="851"/>
-        <w:rPr>
-          <w:sz w:val="28"/>
-          <w:szCs w:val="28"/>
-        </w:rPr>
       </w:pPr>
       <w:bookmarkStart w:id="15" w:name="_Toc132299103"/>
       <w:r>
-        <w:rPr>
-          <w:sz w:val="28"/>
-          <w:szCs w:val="28"/>
-        </w:rPr>
+        <w:lastRenderedPageBreak/>
         <w:t>1.2 Важливість відновлюваних джерел енергії</w:t>
       </w:r>
       <w:bookmarkEnd w:id="15"/>
@@ -4967,19 +4877,9 @@
     <w:p>
       <w:pPr>
         <w:pStyle w:val="2"/>
-        <w:spacing w:before="0" w:after="0" w:line="360" w:lineRule="auto"/>
-        <w:ind w:firstLine="851"/>
-        <w:rPr>
-          <w:sz w:val="28"/>
-          <w:szCs w:val="28"/>
-        </w:rPr>
       </w:pPr>
       <w:bookmarkStart w:id="17" w:name="_Toc132299104"/>
       <w:r>
-        <w:rPr>
-          <w:sz w:val="28"/>
-          <w:szCs w:val="28"/>
-        </w:rPr>
         <w:t>1.3 Коротка історія відновлюваної енергетики</w:t>
       </w:r>
       <w:bookmarkEnd w:id="17"/>
@@ -5010,19 +4910,9 @@
     <w:p>
       <w:pPr>
         <w:pStyle w:val="2"/>
-        <w:spacing w:before="0" w:after="0" w:line="360" w:lineRule="auto"/>
-        <w:ind w:firstLine="851"/>
-        <w:rPr>
-          <w:sz w:val="28"/>
-          <w:szCs w:val="28"/>
-        </w:rPr>
       </w:pPr>
       <w:bookmarkStart w:id="19" w:name="_Toc132299105"/>
       <w:r>
-        <w:rPr>
-          <w:sz w:val="28"/>
-          <w:szCs w:val="28"/>
-        </w:rPr>
         <w:t>1.3.1 Енергія вітру</w:t>
       </w:r>
       <w:bookmarkEnd w:id="19"/>
@@ -5057,19 +4947,9 @@
     <w:p>
       <w:pPr>
         <w:pStyle w:val="2"/>
-        <w:spacing w:before="0" w:after="0" w:line="360" w:lineRule="auto"/>
-        <w:ind w:firstLine="851"/>
-        <w:rPr>
-          <w:sz w:val="28"/>
-          <w:szCs w:val="28"/>
-        </w:rPr>
       </w:pPr>
       <w:bookmarkStart w:id="21" w:name="_Toc132299106"/>
       <w:r>
-        <w:rPr>
-          <w:sz w:val="28"/>
-          <w:szCs w:val="28"/>
-        </w:rPr>
         <w:t>1.3.2 Гідроенергетика</w:t>
       </w:r>
       <w:bookmarkEnd w:id="21"/>
@@ -5108,19 +4988,9 @@
     <w:p>
       <w:pPr>
         <w:pStyle w:val="2"/>
-        <w:spacing w:before="0" w:after="0" w:line="360" w:lineRule="auto"/>
-        <w:ind w:firstLine="851"/>
-        <w:rPr>
-          <w:sz w:val="28"/>
-          <w:szCs w:val="28"/>
-        </w:rPr>
       </w:pPr>
       <w:bookmarkStart w:id="23" w:name="_Toc132299107"/>
       <w:r>
-        <w:rPr>
-          <w:sz w:val="28"/>
-          <w:szCs w:val="28"/>
-        </w:rPr>
         <w:t>1.3.3 Сонячна енергія</w:t>
       </w:r>
       <w:bookmarkEnd w:id="23"/>
@@ -5151,19 +5021,9 @@
     <w:p>
       <w:pPr>
         <w:pStyle w:val="2"/>
-        <w:spacing w:before="0" w:after="0" w:line="360" w:lineRule="auto"/>
-        <w:ind w:firstLine="851"/>
-        <w:rPr>
-          <w:sz w:val="28"/>
-          <w:szCs w:val="28"/>
-        </w:rPr>
       </w:pPr>
       <w:bookmarkStart w:id="25" w:name="_Toc132299108"/>
       <w:r>
-        <w:rPr>
-          <w:sz w:val="28"/>
-          <w:szCs w:val="28"/>
-        </w:rPr>
         <w:t>1.3.4 Енергія біомаси</w:t>
       </w:r>
       <w:bookmarkEnd w:id="25"/>
@@ -5194,19 +5054,9 @@
     <w:p>
       <w:pPr>
         <w:pStyle w:val="2"/>
-        <w:spacing w:before="0" w:after="0" w:line="360" w:lineRule="auto"/>
-        <w:ind w:firstLine="851"/>
-        <w:rPr>
-          <w:sz w:val="28"/>
-          <w:szCs w:val="28"/>
-        </w:rPr>
       </w:pPr>
       <w:bookmarkStart w:id="27" w:name="_Toc132299109"/>
       <w:r>
-        <w:rPr>
-          <w:sz w:val="28"/>
-          <w:szCs w:val="28"/>
-        </w:rPr>
         <w:t>1.3.5 Геотермальна енергія</w:t>
       </w:r>
       <w:bookmarkEnd w:id="27"/>
@@ -5247,19 +5097,10 @@
     <w:p>
       <w:pPr>
         <w:pStyle w:val="1"/>
-        <w:spacing w:before="0" w:after="0" w:line="360" w:lineRule="auto"/>
-        <w:ind w:firstLine="851"/>
-        <w:rPr>
-          <w:sz w:val="28"/>
-          <w:szCs w:val="28"/>
-        </w:rPr>
+        <w:ind w:firstLine="0"/>
       </w:pPr>
       <w:bookmarkStart w:id="29" w:name="_Toc132299110"/>
       <w:r>
-        <w:rPr>
-          <w:sz w:val="28"/>
-          <w:szCs w:val="28"/>
-        </w:rPr>
         <w:t>2. ВИДИ ВІДНОВЛЮВАНИХ ДЖЕРЕЛ ЕНЕРГІЇ</w:t>
       </w:r>
       <w:bookmarkStart w:id="30" w:name="_bfpygpf9xxfi" w:colFirst="0" w:colLast="0"/>
@@ -5269,19 +5110,9 @@
     <w:p>
       <w:pPr>
         <w:pStyle w:val="2"/>
-        <w:spacing w:before="0" w:after="0" w:line="360" w:lineRule="auto"/>
-        <w:ind w:firstLine="851"/>
-        <w:rPr>
-          <w:sz w:val="28"/>
-          <w:szCs w:val="28"/>
-        </w:rPr>
       </w:pPr>
       <w:bookmarkStart w:id="31" w:name="_Toc132299111"/>
       <w:r>
-        <w:rPr>
-          <w:sz w:val="28"/>
-          <w:szCs w:val="28"/>
-        </w:rPr>
         <w:t>2.1 Сонячна енергія</w:t>
       </w:r>
       <w:bookmarkEnd w:id="31"/>
@@ -5503,19 +5334,9 @@
     <w:p>
       <w:pPr>
         <w:pStyle w:val="2"/>
-        <w:spacing w:before="0" w:after="0" w:line="360" w:lineRule="auto"/>
-        <w:ind w:firstLine="851"/>
-        <w:rPr>
-          <w:sz w:val="28"/>
-          <w:szCs w:val="28"/>
-        </w:rPr>
       </w:pPr>
       <w:bookmarkStart w:id="33" w:name="_Toc132299112"/>
       <w:r>
-        <w:rPr>
-          <w:sz w:val="28"/>
-          <w:szCs w:val="28"/>
-        </w:rPr>
         <w:t>2.1.1 Як працює сонячна енергія</w:t>
       </w:r>
       <w:bookmarkEnd w:id="33"/>
@@ -5633,19 +5454,9 @@
     <w:p>
       <w:pPr>
         <w:pStyle w:val="2"/>
-        <w:spacing w:before="0" w:after="0" w:line="360" w:lineRule="auto"/>
-        <w:ind w:firstLine="851"/>
-        <w:rPr>
-          <w:sz w:val="28"/>
-          <w:szCs w:val="28"/>
-        </w:rPr>
       </w:pPr>
       <w:bookmarkStart w:id="35" w:name="_Toc132299113"/>
       <w:r>
-        <w:rPr>
-          <w:sz w:val="28"/>
-          <w:szCs w:val="28"/>
-        </w:rPr>
         <w:t>2.1.2 Типи сонячних панелей</w:t>
       </w:r>
       <w:bookmarkEnd w:id="35"/>
@@ -5674,19 +5485,9 @@
     <w:p>
       <w:pPr>
         <w:pStyle w:val="2"/>
-        <w:spacing w:before="0" w:after="0" w:line="360" w:lineRule="auto"/>
-        <w:ind w:firstLine="851"/>
-        <w:rPr>
-          <w:sz w:val="28"/>
-          <w:szCs w:val="28"/>
-        </w:rPr>
       </w:pPr>
       <w:bookmarkStart w:id="36" w:name="_Toc132299114"/>
       <w:r>
-        <w:rPr>
-          <w:sz w:val="28"/>
-          <w:szCs w:val="28"/>
-        </w:rPr>
         <w:t>2.1.2.1 Монокристалічні сонячні панелі</w:t>
       </w:r>
       <w:bookmarkEnd w:id="36"/>
@@ -5727,19 +5528,9 @@
     <w:p>
       <w:pPr>
         <w:pStyle w:val="2"/>
-        <w:spacing w:before="0" w:after="0" w:line="360" w:lineRule="auto"/>
-        <w:ind w:firstLine="851"/>
-        <w:rPr>
-          <w:sz w:val="28"/>
-          <w:szCs w:val="28"/>
-        </w:rPr>
       </w:pPr>
       <w:bookmarkStart w:id="37" w:name="_Toc132299115"/>
       <w:r>
-        <w:rPr>
-          <w:sz w:val="28"/>
-          <w:szCs w:val="28"/>
-        </w:rPr>
         <w:t>2.1.2.2 Полікристалічні сонячні панелі</w:t>
       </w:r>
       <w:bookmarkEnd w:id="37"/>
@@ -5776,35 +5567,17 @@
     <w:p>
       <w:pPr>
         <w:pStyle w:val="2"/>
-        <w:spacing w:before="0" w:after="0" w:line="360" w:lineRule="auto"/>
-        <w:ind w:firstLine="851"/>
-        <w:rPr>
-          <w:sz w:val="28"/>
-          <w:szCs w:val="28"/>
-        </w:rPr>
       </w:pPr>
       <w:bookmarkStart w:id="38" w:name="_Toc132299116"/>
       <w:r>
-        <w:rPr>
-          <w:sz w:val="28"/>
-          <w:szCs w:val="28"/>
-        </w:rPr>
         <w:t xml:space="preserve">2.1.2.3 </w:t>
       </w:r>
       <w:proofErr w:type="spellStart"/>
       <w:r>
-        <w:rPr>
-          <w:sz w:val="28"/>
-          <w:szCs w:val="28"/>
-        </w:rPr>
         <w:t>Тонкоплівкові</w:t>
       </w:r>
       <w:proofErr w:type="spellEnd"/>
       <w:r>
-        <w:rPr>
-          <w:sz w:val="28"/>
-          <w:szCs w:val="28"/>
-        </w:rPr>
         <w:t xml:space="preserve"> сонячні панелі</w:t>
       </w:r>
       <w:bookmarkEnd w:id="38"/>
@@ -5838,19 +5611,9 @@
     <w:p>
       <w:pPr>
         <w:pStyle w:val="2"/>
-        <w:spacing w:before="0" w:after="0" w:line="360" w:lineRule="auto"/>
-        <w:ind w:firstLine="851"/>
-        <w:rPr>
-          <w:sz w:val="28"/>
-          <w:szCs w:val="28"/>
-        </w:rPr>
       </w:pPr>
       <w:bookmarkStart w:id="39" w:name="_Toc132299117"/>
       <w:r>
-        <w:rPr>
-          <w:sz w:val="28"/>
-          <w:szCs w:val="28"/>
-        </w:rPr>
         <w:t>2.1.2.4 Двосторонні сонячні панелі</w:t>
       </w:r>
       <w:bookmarkEnd w:id="39"/>
@@ -5883,19 +5646,9 @@
     <w:p>
       <w:pPr>
         <w:pStyle w:val="2"/>
-        <w:spacing w:before="0" w:after="0" w:line="360" w:lineRule="auto"/>
-        <w:ind w:firstLine="851"/>
-        <w:rPr>
-          <w:sz w:val="28"/>
-          <w:szCs w:val="28"/>
-        </w:rPr>
       </w:pPr>
       <w:bookmarkStart w:id="40" w:name="_Toc132299118"/>
       <w:r>
-        <w:rPr>
-          <w:sz w:val="28"/>
-          <w:szCs w:val="28"/>
-        </w:rPr>
         <w:t>2.1.2.5 Концентровані сонячні панелі</w:t>
       </w:r>
       <w:bookmarkEnd w:id="40"/>
@@ -5935,19 +5688,9 @@
     <w:p>
       <w:pPr>
         <w:pStyle w:val="2"/>
-        <w:spacing w:before="0" w:after="0" w:line="360" w:lineRule="auto"/>
-        <w:ind w:firstLine="851"/>
-        <w:rPr>
-          <w:sz w:val="28"/>
-          <w:szCs w:val="28"/>
-        </w:rPr>
       </w:pPr>
       <w:bookmarkStart w:id="42" w:name="_Toc132299119"/>
       <w:r>
-        <w:rPr>
-          <w:sz w:val="28"/>
-          <w:szCs w:val="28"/>
-        </w:rPr>
         <w:t>2.1.3 Переваги та недоліки сонячної енергії</w:t>
       </w:r>
       <w:bookmarkEnd w:id="42"/>
@@ -6122,19 +5865,9 @@
     <w:p>
       <w:pPr>
         <w:pStyle w:val="2"/>
-        <w:spacing w:before="0" w:after="0" w:line="360" w:lineRule="auto"/>
-        <w:ind w:firstLine="851"/>
-        <w:rPr>
-          <w:sz w:val="28"/>
-          <w:szCs w:val="28"/>
-        </w:rPr>
       </w:pPr>
       <w:bookmarkStart w:id="44" w:name="_Toc132299120"/>
       <w:r>
-        <w:rPr>
-          <w:sz w:val="28"/>
-          <w:szCs w:val="28"/>
-        </w:rPr>
         <w:t>2.1.4 Застосування сонячної енергії</w:t>
       </w:r>
       <w:bookmarkEnd w:id="44"/>
@@ -6163,18 +5896,8 @@
     <w:p>
       <w:pPr>
         <w:pStyle w:val="2"/>
-        <w:spacing w:before="0" w:after="0" w:line="360" w:lineRule="auto"/>
-        <w:ind w:firstLine="851"/>
-        <w:rPr>
-          <w:sz w:val="28"/>
-          <w:szCs w:val="28"/>
-        </w:rPr>
-      </w:pPr>
-      <w:r>
-        <w:rPr>
-          <w:sz w:val="28"/>
-          <w:szCs w:val="28"/>
-        </w:rPr>
+      </w:pPr>
+      <w:r>
         <w:t>2.1.4.1 Житлові та комерційні будівлі</w:t>
       </w:r>
     </w:p>
@@ -6203,18 +5926,8 @@
     <w:p>
       <w:pPr>
         <w:pStyle w:val="2"/>
-        <w:spacing w:before="0" w:after="0" w:line="360" w:lineRule="auto"/>
-        <w:ind w:firstLine="851"/>
-        <w:rPr>
-          <w:sz w:val="28"/>
-          <w:szCs w:val="28"/>
-        </w:rPr>
-      </w:pPr>
-      <w:r>
-        <w:rPr>
-          <w:sz w:val="28"/>
-          <w:szCs w:val="28"/>
-        </w:rPr>
+      </w:pPr>
+      <w:r>
         <w:t>2.1.4.2 Транспорт</w:t>
       </w:r>
     </w:p>
@@ -6266,18 +5979,8 @@
     <w:p>
       <w:pPr>
         <w:pStyle w:val="2"/>
-        <w:spacing w:before="0" w:after="0" w:line="360" w:lineRule="auto"/>
-        <w:ind w:firstLine="851"/>
-        <w:rPr>
-          <w:sz w:val="28"/>
-          <w:szCs w:val="28"/>
-        </w:rPr>
-      </w:pPr>
-      <w:r>
-        <w:rPr>
-          <w:sz w:val="28"/>
-          <w:szCs w:val="28"/>
-        </w:rPr>
+      </w:pPr>
+      <w:r>
         <w:t>2.1.4.3 Сільське господарство</w:t>
       </w:r>
     </w:p>
@@ -6313,18 +6016,8 @@
     <w:p>
       <w:pPr>
         <w:pStyle w:val="2"/>
-        <w:spacing w:before="0" w:after="0" w:line="360" w:lineRule="auto"/>
-        <w:ind w:firstLine="851"/>
-        <w:rPr>
-          <w:sz w:val="28"/>
-          <w:szCs w:val="28"/>
-        </w:rPr>
-      </w:pPr>
-      <w:r>
-        <w:rPr>
-          <w:sz w:val="28"/>
-          <w:szCs w:val="28"/>
-        </w:rPr>
+      </w:pPr>
+      <w:r>
         <w:t>2.1.4.4 Очищення води</w:t>
       </w:r>
     </w:p>
@@ -6377,18 +6070,8 @@
     <w:p>
       <w:pPr>
         <w:pStyle w:val="2"/>
-        <w:spacing w:before="0" w:after="0" w:line="360" w:lineRule="auto"/>
-        <w:ind w:firstLine="851"/>
-        <w:rPr>
-          <w:sz w:val="28"/>
-          <w:szCs w:val="28"/>
-        </w:rPr>
-      </w:pPr>
-      <w:r>
-        <w:rPr>
-          <w:sz w:val="28"/>
-          <w:szCs w:val="28"/>
-        </w:rPr>
+      </w:pPr>
+      <w:r>
         <w:t>2.1.4.5 Освоєння космосу</w:t>
       </w:r>
     </w:p>
@@ -6427,19 +6110,9 @@
     <w:p>
       <w:pPr>
         <w:pStyle w:val="2"/>
-        <w:spacing w:before="0" w:after="0" w:line="360" w:lineRule="auto"/>
-        <w:ind w:firstLine="851"/>
-        <w:rPr>
-          <w:sz w:val="28"/>
-          <w:szCs w:val="28"/>
-        </w:rPr>
       </w:pPr>
       <w:bookmarkStart w:id="46" w:name="_Toc132299121"/>
       <w:r>
-        <w:rPr>
-          <w:sz w:val="28"/>
-          <w:szCs w:val="28"/>
-        </w:rPr>
         <w:t>2.2 Вітроенергетика</w:t>
       </w:r>
       <w:bookmarkEnd w:id="46"/>
@@ -6470,19 +6143,9 @@
     <w:p>
       <w:pPr>
         <w:pStyle w:val="2"/>
-        <w:spacing w:before="0" w:after="0" w:line="360" w:lineRule="auto"/>
-        <w:ind w:firstLine="851"/>
-        <w:rPr>
-          <w:sz w:val="28"/>
-          <w:szCs w:val="28"/>
-        </w:rPr>
       </w:pPr>
       <w:bookmarkStart w:id="48" w:name="_Toc132299122"/>
       <w:r>
-        <w:rPr>
-          <w:sz w:val="28"/>
-          <w:szCs w:val="28"/>
-        </w:rPr>
         <w:t>2.2.1 Історія вітроенергетики</w:t>
       </w:r>
       <w:bookmarkEnd w:id="48"/>
@@ -6523,19 +6186,9 @@
     <w:p>
       <w:pPr>
         <w:pStyle w:val="2"/>
-        <w:spacing w:before="0" w:after="0" w:line="360" w:lineRule="auto"/>
-        <w:ind w:firstLine="851"/>
-        <w:rPr>
-          <w:sz w:val="28"/>
-          <w:szCs w:val="28"/>
-        </w:rPr>
       </w:pPr>
       <w:bookmarkStart w:id="50" w:name="_Toc132299123"/>
       <w:r>
-        <w:rPr>
-          <w:sz w:val="28"/>
-          <w:szCs w:val="28"/>
-        </w:rPr>
         <w:t>2.2.2 Технологія вітроенергетики</w:t>
       </w:r>
       <w:bookmarkEnd w:id="50"/>
@@ -6590,19 +6243,9 @@
     <w:p>
       <w:pPr>
         <w:pStyle w:val="2"/>
-        <w:spacing w:before="0" w:after="0" w:line="360" w:lineRule="auto"/>
-        <w:ind w:firstLine="851"/>
-        <w:rPr>
-          <w:sz w:val="28"/>
-          <w:szCs w:val="28"/>
-        </w:rPr>
       </w:pPr>
       <w:bookmarkStart w:id="51" w:name="_Toc132299124"/>
       <w:r>
-        <w:rPr>
-          <w:sz w:val="28"/>
-          <w:szCs w:val="28"/>
-        </w:rPr>
         <w:t>2.2.3 Переваги вітроенергетики</w:t>
       </w:r>
       <w:bookmarkEnd w:id="51"/>
@@ -6685,19 +6328,9 @@
     <w:p>
       <w:pPr>
         <w:pStyle w:val="2"/>
-        <w:spacing w:before="0" w:after="0" w:line="360" w:lineRule="auto"/>
-        <w:ind w:firstLine="851"/>
-        <w:rPr>
-          <w:sz w:val="28"/>
-          <w:szCs w:val="28"/>
-        </w:rPr>
       </w:pPr>
       <w:bookmarkStart w:id="53" w:name="_Toc132299125"/>
       <w:r>
-        <w:rPr>
-          <w:sz w:val="28"/>
-          <w:szCs w:val="28"/>
-        </w:rPr>
         <w:t>2.2.4 Виклики вітроенергетики</w:t>
       </w:r>
       <w:bookmarkEnd w:id="53"/>
@@ -6766,19 +6399,9 @@
     <w:p>
       <w:pPr>
         <w:pStyle w:val="2"/>
-        <w:spacing w:before="0" w:after="0" w:line="360" w:lineRule="auto"/>
-        <w:ind w:firstLine="851"/>
-        <w:rPr>
-          <w:sz w:val="28"/>
-          <w:szCs w:val="28"/>
-        </w:rPr>
       </w:pPr>
       <w:bookmarkStart w:id="55" w:name="_Toc132299126"/>
       <w:r>
-        <w:rPr>
-          <w:sz w:val="28"/>
-          <w:szCs w:val="28"/>
-        </w:rPr>
         <w:t>2.2.5 Висновок</w:t>
       </w:r>
       <w:bookmarkEnd w:id="55"/>
@@ -6810,19 +6433,9 @@
     <w:p>
       <w:pPr>
         <w:pStyle w:val="2"/>
-        <w:spacing w:before="0" w:after="0" w:line="360" w:lineRule="auto"/>
-        <w:ind w:firstLine="851"/>
-        <w:rPr>
-          <w:sz w:val="28"/>
-          <w:szCs w:val="28"/>
-        </w:rPr>
       </w:pPr>
       <w:bookmarkStart w:id="57" w:name="_Toc132299127"/>
       <w:r>
-        <w:rPr>
-          <w:sz w:val="28"/>
-          <w:szCs w:val="28"/>
-        </w:rPr>
         <w:t>2.3 Гідроенергетика</w:t>
       </w:r>
       <w:bookmarkEnd w:id="57"/>
@@ -6853,19 +6466,9 @@
     <w:p>
       <w:pPr>
         <w:pStyle w:val="2"/>
-        <w:spacing w:before="0" w:after="0" w:line="360" w:lineRule="auto"/>
-        <w:ind w:firstLine="851"/>
-        <w:rPr>
-          <w:sz w:val="28"/>
-          <w:szCs w:val="28"/>
-        </w:rPr>
       </w:pPr>
       <w:bookmarkStart w:id="59" w:name="_Toc132299128"/>
       <w:r>
-        <w:rPr>
-          <w:sz w:val="28"/>
-          <w:szCs w:val="28"/>
-        </w:rPr>
         <w:t>2.3.1 Як працює гідроенергетика</w:t>
       </w:r>
       <w:bookmarkEnd w:id="59"/>
@@ -6931,19 +6534,9 @@
     <w:p>
       <w:pPr>
         <w:pStyle w:val="2"/>
-        <w:spacing w:before="0" w:after="0" w:line="360" w:lineRule="auto"/>
-        <w:ind w:firstLine="851"/>
-        <w:rPr>
-          <w:sz w:val="28"/>
-          <w:szCs w:val="28"/>
-        </w:rPr>
       </w:pPr>
       <w:bookmarkStart w:id="61" w:name="_Toc132299129"/>
       <w:r>
-        <w:rPr>
-          <w:sz w:val="28"/>
-          <w:szCs w:val="28"/>
-        </w:rPr>
         <w:t>2.3.2 Переваги гідроенергетики</w:t>
       </w:r>
       <w:bookmarkEnd w:id="61"/>
@@ -7026,19 +6619,9 @@
     <w:p>
       <w:pPr>
         <w:pStyle w:val="2"/>
-        <w:spacing w:before="0" w:after="0" w:line="360" w:lineRule="auto"/>
-        <w:ind w:firstLine="851"/>
-        <w:rPr>
-          <w:sz w:val="28"/>
-          <w:szCs w:val="28"/>
-        </w:rPr>
       </w:pPr>
       <w:bookmarkStart w:id="63" w:name="_Toc132299130"/>
       <w:r>
-        <w:rPr>
-          <w:sz w:val="28"/>
-          <w:szCs w:val="28"/>
-        </w:rPr>
         <w:t>2.3.3 Виклики гідроенергетики</w:t>
       </w:r>
       <w:bookmarkEnd w:id="63"/>
@@ -7109,19 +6692,9 @@
     <w:p>
       <w:pPr>
         <w:pStyle w:val="2"/>
-        <w:spacing w:before="0" w:after="0" w:line="360" w:lineRule="auto"/>
-        <w:ind w:firstLine="851"/>
-        <w:rPr>
-          <w:sz w:val="28"/>
-          <w:szCs w:val="28"/>
-        </w:rPr>
       </w:pPr>
       <w:bookmarkStart w:id="65" w:name="_Toc132299131"/>
       <w:r>
-        <w:rPr>
-          <w:sz w:val="28"/>
-          <w:szCs w:val="28"/>
-        </w:rPr>
         <w:t>2.3.4 Приклади використання гідроенергії</w:t>
       </w:r>
       <w:bookmarkEnd w:id="65"/>
@@ -7231,19 +6804,9 @@
     <w:p>
       <w:pPr>
         <w:pStyle w:val="2"/>
-        <w:spacing w:before="0" w:after="0" w:line="360" w:lineRule="auto"/>
-        <w:ind w:firstLine="851"/>
-        <w:rPr>
-          <w:sz w:val="28"/>
-          <w:szCs w:val="28"/>
-        </w:rPr>
       </w:pPr>
       <w:bookmarkStart w:id="67" w:name="_Toc132299132"/>
       <w:r>
-        <w:rPr>
-          <w:sz w:val="28"/>
-          <w:szCs w:val="28"/>
-        </w:rPr>
         <w:t>2.3.5 Висновки</w:t>
       </w:r>
       <w:bookmarkEnd w:id="67"/>
@@ -7274,19 +6837,9 @@
     <w:p>
       <w:pPr>
         <w:pStyle w:val="2"/>
-        <w:spacing w:before="0" w:after="0" w:line="360" w:lineRule="auto"/>
-        <w:ind w:firstLine="851"/>
-        <w:rPr>
-          <w:sz w:val="28"/>
-          <w:szCs w:val="28"/>
-        </w:rPr>
       </w:pPr>
       <w:bookmarkStart w:id="69" w:name="_Toc132299133"/>
       <w:r>
-        <w:rPr>
-          <w:sz w:val="28"/>
-          <w:szCs w:val="28"/>
-        </w:rPr>
         <w:t>2.4 Геотермальна енергія</w:t>
       </w:r>
       <w:bookmarkEnd w:id="69"/>
@@ -7321,19 +6874,9 @@
     <w:p>
       <w:pPr>
         <w:pStyle w:val="2"/>
-        <w:spacing w:before="0" w:after="0" w:line="360" w:lineRule="auto"/>
-        <w:ind w:firstLine="851"/>
-        <w:rPr>
-          <w:sz w:val="28"/>
-          <w:szCs w:val="28"/>
-        </w:rPr>
       </w:pPr>
       <w:bookmarkStart w:id="71" w:name="_Toc132299134"/>
       <w:r>
-        <w:rPr>
-          <w:sz w:val="28"/>
-          <w:szCs w:val="28"/>
-        </w:rPr>
         <w:t>2.4.1 Як працює геотермальна енергія</w:t>
       </w:r>
       <w:bookmarkEnd w:id="71"/>
@@ -7382,19 +6925,9 @@
     <w:p>
       <w:pPr>
         <w:pStyle w:val="2"/>
-        <w:spacing w:before="0" w:after="0" w:line="360" w:lineRule="auto"/>
-        <w:ind w:firstLine="851"/>
-        <w:rPr>
-          <w:sz w:val="28"/>
-          <w:szCs w:val="28"/>
-        </w:rPr>
       </w:pPr>
       <w:bookmarkStart w:id="73" w:name="_Toc132299135"/>
       <w:r>
-        <w:rPr>
-          <w:sz w:val="28"/>
-          <w:szCs w:val="28"/>
-        </w:rPr>
         <w:t>2.4.2 Переваги геотермальної енергії</w:t>
       </w:r>
       <w:bookmarkEnd w:id="73"/>
@@ -7478,19 +7011,9 @@
     <w:p>
       <w:pPr>
         <w:pStyle w:val="2"/>
-        <w:spacing w:before="0" w:after="0" w:line="360" w:lineRule="auto"/>
-        <w:ind w:firstLine="851"/>
-        <w:rPr>
-          <w:sz w:val="28"/>
-          <w:szCs w:val="28"/>
-        </w:rPr>
       </w:pPr>
       <w:bookmarkStart w:id="75" w:name="_Toc132299136"/>
       <w:r>
-        <w:rPr>
-          <w:sz w:val="28"/>
-          <w:szCs w:val="28"/>
-        </w:rPr>
         <w:t>2.4.3 Недоліки геотермальної енергії</w:t>
       </w:r>
       <w:bookmarkEnd w:id="75"/>
@@ -7560,19 +7083,9 @@
     <w:p>
       <w:pPr>
         <w:pStyle w:val="2"/>
-        <w:spacing w:before="0" w:after="0" w:line="360" w:lineRule="auto"/>
-        <w:ind w:firstLine="851"/>
-        <w:rPr>
-          <w:sz w:val="28"/>
-          <w:szCs w:val="28"/>
-        </w:rPr>
       </w:pPr>
       <w:bookmarkStart w:id="77" w:name="_Toc132299137"/>
       <w:r>
-        <w:rPr>
-          <w:sz w:val="28"/>
-          <w:szCs w:val="28"/>
-        </w:rPr>
         <w:t>2.4.4 Висновок</w:t>
       </w:r>
       <w:bookmarkEnd w:id="77"/>
@@ -7603,19 +7116,9 @@
     <w:p>
       <w:pPr>
         <w:pStyle w:val="2"/>
-        <w:spacing w:before="0" w:after="0" w:line="360" w:lineRule="auto"/>
-        <w:ind w:firstLine="851"/>
-        <w:rPr>
-          <w:sz w:val="28"/>
-          <w:szCs w:val="28"/>
-        </w:rPr>
       </w:pPr>
       <w:bookmarkStart w:id="79" w:name="_Toc132299138"/>
       <w:r>
-        <w:rPr>
-          <w:sz w:val="28"/>
-          <w:szCs w:val="28"/>
-        </w:rPr>
         <w:t>2.5 Енергія біомаси</w:t>
       </w:r>
       <w:bookmarkEnd w:id="79"/>
@@ -7647,19 +7150,9 @@
     <w:p>
       <w:pPr>
         <w:pStyle w:val="2"/>
-        <w:spacing w:before="0" w:after="0" w:line="360" w:lineRule="auto"/>
-        <w:ind w:firstLine="851"/>
-        <w:rPr>
-          <w:sz w:val="28"/>
-          <w:szCs w:val="28"/>
-        </w:rPr>
       </w:pPr>
       <w:bookmarkStart w:id="81" w:name="_Toc132299139"/>
       <w:r>
-        <w:rPr>
-          <w:sz w:val="28"/>
-          <w:szCs w:val="28"/>
-        </w:rPr>
         <w:t>2.5.1 Види енергії з біомаси</w:t>
       </w:r>
       <w:bookmarkEnd w:id="81"/>
@@ -7742,19 +7235,9 @@
     <w:p>
       <w:pPr>
         <w:pStyle w:val="2"/>
-        <w:spacing w:before="0" w:after="0" w:line="360" w:lineRule="auto"/>
-        <w:ind w:firstLine="851"/>
-        <w:rPr>
-          <w:sz w:val="28"/>
-          <w:szCs w:val="28"/>
-        </w:rPr>
       </w:pPr>
       <w:bookmarkStart w:id="83" w:name="_Toc132299140"/>
       <w:r>
-        <w:rPr>
-          <w:sz w:val="28"/>
-          <w:szCs w:val="28"/>
-        </w:rPr>
         <w:t>2.5.2 Переваги енергії з біомаси</w:t>
       </w:r>
       <w:bookmarkEnd w:id="83"/>
@@ -7830,19 +7313,9 @@
     <w:p>
       <w:pPr>
         <w:pStyle w:val="2"/>
-        <w:spacing w:before="0" w:after="0" w:line="360" w:lineRule="auto"/>
-        <w:ind w:firstLine="851"/>
-        <w:rPr>
-          <w:sz w:val="28"/>
-          <w:szCs w:val="28"/>
-        </w:rPr>
       </w:pPr>
       <w:bookmarkStart w:id="85" w:name="_Toc132299141"/>
       <w:r>
-        <w:rPr>
-          <w:sz w:val="28"/>
-          <w:szCs w:val="28"/>
-        </w:rPr>
         <w:t>2.5.3 Виклики енергії з біомаси</w:t>
       </w:r>
       <w:bookmarkEnd w:id="85"/>
@@ -7933,19 +7406,9 @@
     <w:p>
       <w:pPr>
         <w:pStyle w:val="2"/>
-        <w:spacing w:before="0" w:after="0" w:line="360" w:lineRule="auto"/>
-        <w:ind w:firstLine="851"/>
-        <w:rPr>
-          <w:sz w:val="28"/>
-          <w:szCs w:val="28"/>
-        </w:rPr>
       </w:pPr>
       <w:bookmarkStart w:id="87" w:name="_Toc132299142"/>
       <w:r>
-        <w:rPr>
-          <w:sz w:val="28"/>
-          <w:szCs w:val="28"/>
-        </w:rPr>
         <w:t>2.5.4 Сучасний стан технології виробництва енергії з біомаси</w:t>
       </w:r>
       <w:bookmarkEnd w:id="87"/>
@@ -8041,19 +7504,32 @@
     <w:p>
       <w:pPr>
         <w:pStyle w:val="1"/>
-        <w:spacing w:before="0" w:after="0" w:line="360" w:lineRule="auto"/>
-        <w:ind w:firstLine="851"/>
-        <w:rPr>
-          <w:sz w:val="28"/>
-          <w:szCs w:val="28"/>
-        </w:rPr>
+        <w:ind w:firstLine="0"/>
       </w:pPr>
       <w:bookmarkStart w:id="89" w:name="_Toc132299143"/>
-      <w:r>
-        <w:rPr>
-          <w:sz w:val="28"/>
-          <w:szCs w:val="28"/>
-        </w:rPr>
+    </w:p>
+    <w:p/>
+    <w:p/>
+    <w:p/>
+    <w:p/>
+    <w:p/>
+    <w:p/>
+    <w:p/>
+    <w:p/>
+    <w:p/>
+    <w:p/>
+    <w:p/>
+    <w:p/>
+    <w:p/>
+    <w:p/>
+    <w:p/>
+    <w:p>
+      <w:pPr>
+        <w:pStyle w:val="1"/>
+        <w:ind w:firstLine="0"/>
+      </w:pPr>
+      <w:r>
+        <w:lastRenderedPageBreak/>
         <w:t>3. ТАБЛИЦІ</w:t>
       </w:r>
       <w:bookmarkEnd w:id="89"/>
@@ -8300,7 +7776,6 @@
               <w:jc w:val="center"/>
             </w:pPr>
             <w:r>
-              <w:lastRenderedPageBreak/>
               <w:t>Продовження таблиці 1</w:t>
             </w:r>
           </w:p>
@@ -8335,7 +7810,6 @@
               <w:jc w:val="center"/>
             </w:pPr>
             <w:r>
-              <w:lastRenderedPageBreak/>
               <w:t>- Багатий і практично безмежний</w:t>
             </w:r>
           </w:p>
@@ -8354,7 +7828,6 @@
               <w:jc w:val="center"/>
             </w:pPr>
             <w:r>
-              <w:lastRenderedPageBreak/>
               <w:t>- Відсутність викидів</w:t>
             </w:r>
           </w:p>
@@ -8392,7 +7865,6 @@
               <w:jc w:val="center"/>
             </w:pPr>
             <w:r>
-              <w:lastRenderedPageBreak/>
               <w:t>- Початкові витрати можуть бути високими</w:t>
             </w:r>
           </w:p>
@@ -8411,7 +7883,6 @@
               <w:jc w:val="center"/>
             </w:pPr>
             <w:r>
-              <w:lastRenderedPageBreak/>
               <w:t>- Потребує великої площі для значної потужності</w:t>
             </w:r>
           </w:p>
@@ -8440,12 +7911,7 @@
               <w:jc w:val="center"/>
             </w:pPr>
             <w:r>
-              <w:lastRenderedPageBreak/>
-              <w:t xml:space="preserve">Доступний у більшості регіонів, але може бути обмежений у районах з низьким рівнем сонячного </w:t>
-            </w:r>
-            <w:r>
-              <w:lastRenderedPageBreak/>
-              <w:t>освітлення або частою хмарністю</w:t>
+              <w:t>Доступний у більшості регіонів, але може бути обмежений у районах з низьким рівнем сонячного освітлення або частою хмарністю</w:t>
             </w:r>
           </w:p>
         </w:tc>
@@ -8479,7 +7945,6 @@
               <w:jc w:val="center"/>
             </w:pPr>
             <w:r>
-              <w:lastRenderedPageBreak/>
               <w:t>Енергія вітру</w:t>
             </w:r>
           </w:p>
@@ -8535,7 +8000,11 @@
               <w:jc w:val="center"/>
             </w:pPr>
             <w:r>
-              <w:t>- Може працювати в парі з акумуляторною батареєю для безперервного живлення</w:t>
+              <w:t xml:space="preserve">- Може працювати в парі з акумуляторною батареєю для </w:t>
+            </w:r>
+            <w:r>
+              <w:lastRenderedPageBreak/>
+              <w:t>безперервного живлення</w:t>
             </w:r>
           </w:p>
         </w:tc>
@@ -8563,6 +8032,7 @@
               <w:jc w:val="center"/>
             </w:pPr>
             <w:r>
+              <w:lastRenderedPageBreak/>
               <w:t>- Залежить від напрямку та сили вітру</w:t>
             </w:r>
           </w:p>
@@ -8703,7 +8173,6 @@
               <w:jc w:val="center"/>
             </w:pPr>
             <w:r>
-              <w:lastRenderedPageBreak/>
               <w:t xml:space="preserve">Продовження таблиці 1 </w:t>
             </w:r>
           </w:p>
@@ -8738,7 +8207,6 @@
               <w:jc w:val="center"/>
             </w:pPr>
             <w:r>
-              <w:lastRenderedPageBreak/>
               <w:t>- Відсутність викидів</w:t>
             </w:r>
           </w:p>
@@ -8766,11 +8234,7 @@
               <w:jc w:val="center"/>
             </w:pPr>
             <w:r>
-              <w:t xml:space="preserve">- Може використовуватися </w:t>
-            </w:r>
-            <w:r>
-              <w:lastRenderedPageBreak/>
-              <w:t>для боротьби з повенями та зрошення</w:t>
+              <w:t>- Може використовуватися для боротьби з повенями та зрошення</w:t>
             </w:r>
           </w:p>
         </w:tc>
@@ -8798,7 +8262,6 @@
               <w:jc w:val="center"/>
             </w:pPr>
             <w:r>
-              <w:lastRenderedPageBreak/>
               <w:t>- Залежність від наявності води та стоку</w:t>
             </w:r>
           </w:p>
@@ -8817,7 +8280,6 @@
               <w:jc w:val="center"/>
             </w:pPr>
             <w:r>
-              <w:lastRenderedPageBreak/>
               <w:t>- Може мати негативний екологічний вплив на місцеві екосистеми</w:t>
             </w:r>
           </w:p>
@@ -8846,7 +8308,6 @@
               <w:jc w:val="center"/>
             </w:pPr>
             <w:r>
-              <w:lastRenderedPageBreak/>
               <w:t>Найкраще підходить для районів з багатими водними ресурсами та високими висотами</w:t>
             </w:r>
           </w:p>
@@ -8881,6 +8342,7 @@
               <w:jc w:val="center"/>
             </w:pPr>
             <w:r>
+              <w:lastRenderedPageBreak/>
               <w:t>Геотермальна енергетика</w:t>
             </w:r>
           </w:p>
@@ -9088,7 +8550,6 @@
               <w:jc w:val="center"/>
             </w:pPr>
             <w:r>
-              <w:lastRenderedPageBreak/>
               <w:t>Продовження таблиці 1</w:t>
             </w:r>
           </w:p>
@@ -9117,7 +8578,6 @@
               <w:jc w:val="center"/>
             </w:pPr>
             <w:r>
-              <w:lastRenderedPageBreak/>
               <w:t>- Можна виробляти з різних відходів</w:t>
             </w:r>
           </w:p>
@@ -9136,7 +8596,6 @@
               <w:jc w:val="center"/>
             </w:pPr>
             <w:r>
-              <w:lastRenderedPageBreak/>
               <w:t xml:space="preserve">- Може бути </w:t>
             </w:r>
             <w:proofErr w:type="spellStart"/>
@@ -9173,7 +8632,6 @@
               <w:jc w:val="center"/>
             </w:pPr>
             <w:r>
-              <w:lastRenderedPageBreak/>
               <w:t>- Може мати негативний вплив на навколишнє середовище, якщо не управляти ним раціонально</w:t>
             </w:r>
           </w:p>
@@ -9183,7 +8641,6 @@
               <w:jc w:val="center"/>
             </w:pPr>
             <w:r>
-              <w:lastRenderedPageBreak/>
               <w:t>- Може конкурувати з виробництвом продуктів харчування</w:t>
             </w:r>
           </w:p>
@@ -9193,7 +8650,11 @@
               <w:jc w:val="center"/>
             </w:pPr>
             <w:r>
-              <w:t>- Обмежена доступність відходів у деяких регіонах</w:t>
+              <w:t xml:space="preserve">- Обмежена доступність </w:t>
+            </w:r>
+            <w:r>
+              <w:lastRenderedPageBreak/>
+              <w:t>відходів у деяких регіонах</w:t>
             </w:r>
           </w:p>
         </w:tc>
@@ -9692,7 +9153,6 @@
         <w:ind w:firstLine="851"/>
       </w:pPr>
       <w:r>
-        <w:lastRenderedPageBreak/>
         <w:t>Таблиця 3 - Вартість енергії з різних відновлюваних джерел</w:t>
       </w:r>
     </w:p>
@@ -9753,6 +9213,7 @@
               <w:rPr>
                 <w:b/>
               </w:rPr>
+              <w:lastRenderedPageBreak/>
               <w:t>Відновлювані джерела енергії</w:t>
             </w:r>
           </w:p>
@@ -10128,18 +9589,10 @@
     <w:p>
       <w:pPr>
         <w:pStyle w:val="1"/>
-        <w:spacing w:before="0" w:after="0" w:line="360" w:lineRule="auto"/>
-        <w:rPr>
-          <w:sz w:val="28"/>
-          <w:szCs w:val="28"/>
-        </w:rPr>
+        <w:ind w:firstLine="0"/>
       </w:pPr>
       <w:bookmarkStart w:id="91" w:name="_Toc132299144"/>
       <w:r>
-        <w:rPr>
-          <w:sz w:val="28"/>
-          <w:szCs w:val="28"/>
-        </w:rPr>
         <w:t>4. КАРТИНКИ</w:t>
       </w:r>
       <w:bookmarkEnd w:id="91"/>
@@ -10443,19 +9896,10 @@
     <w:p>
       <w:pPr>
         <w:pStyle w:val="1"/>
-        <w:spacing w:before="0" w:after="0" w:line="360" w:lineRule="auto"/>
-        <w:ind w:firstLine="851"/>
-        <w:rPr>
-          <w:sz w:val="28"/>
-          <w:szCs w:val="28"/>
-        </w:rPr>
+        <w:ind w:firstLine="0"/>
       </w:pPr>
       <w:bookmarkStart w:id="92" w:name="_Toc132299145"/>
       <w:r>
-        <w:rPr>
-          <w:sz w:val="28"/>
-          <w:szCs w:val="28"/>
-        </w:rPr>
         <w:t>5. ФОРМУЛИ</w:t>
       </w:r>
       <w:bookmarkEnd w:id="92"/>
@@ -10463,27 +9907,13 @@
     <w:p>
       <w:pPr>
         <w:pStyle w:val="2"/>
-        <w:spacing w:before="0" w:after="0" w:line="360" w:lineRule="auto"/>
-        <w:ind w:firstLine="851"/>
-        <w:rPr>
-          <w:sz w:val="28"/>
-          <w:szCs w:val="28"/>
-        </w:rPr>
       </w:pPr>
       <w:bookmarkStart w:id="93" w:name="_Toc132299146"/>
       <w:r>
-        <w:rPr>
-          <w:sz w:val="28"/>
-          <w:szCs w:val="28"/>
-        </w:rPr>
         <w:t>5.1 Квадратичне рівняння</w:t>
       </w:r>
       <w:bookmarkEnd w:id="93"/>
       <w:r>
-        <w:rPr>
-          <w:sz w:val="28"/>
-          <w:szCs w:val="28"/>
-        </w:rPr>
         <w:t xml:space="preserve"> </w:t>
       </w:r>
     </w:p>
@@ -10562,18 +9992,8 @@
     <w:p>
       <w:pPr>
         <w:pStyle w:val="2"/>
-        <w:spacing w:before="0" w:after="0" w:line="360" w:lineRule="auto"/>
-        <w:ind w:firstLine="851"/>
-        <w:rPr>
-          <w:sz w:val="28"/>
-          <w:szCs w:val="28"/>
-        </w:rPr>
-      </w:pPr>
-      <w:r>
-        <w:rPr>
-          <w:sz w:val="28"/>
-          <w:szCs w:val="28"/>
-        </w:rPr>
+      </w:pPr>
+      <w:r>
         <w:t>5.2 Теорема Піфагора</w:t>
       </w:r>
       <w:bookmarkEnd w:id="95"/>
@@ -10673,18 +10093,8 @@
     <w:p>
       <w:pPr>
         <w:pStyle w:val="2"/>
-        <w:spacing w:before="0" w:after="0" w:line="360" w:lineRule="auto"/>
-        <w:ind w:firstLine="851"/>
-        <w:rPr>
-          <w:sz w:val="28"/>
-          <w:szCs w:val="28"/>
-        </w:rPr>
-      </w:pPr>
-      <w:r>
-        <w:rPr>
-          <w:sz w:val="28"/>
-          <w:szCs w:val="28"/>
-        </w:rPr>
+      </w:pPr>
+      <w:r>
         <w:t>5.3 Форма лінії, що перетинає схил</w:t>
       </w:r>
       <w:bookmarkEnd w:id="97"/>
@@ -10718,18 +10128,8 @@
     <w:p>
       <w:pPr>
         <w:pStyle w:val="2"/>
-        <w:spacing w:before="0" w:after="0" w:line="360" w:lineRule="auto"/>
-        <w:ind w:firstLine="851"/>
-        <w:rPr>
-          <w:sz w:val="28"/>
-          <w:szCs w:val="28"/>
-        </w:rPr>
-      </w:pPr>
-      <w:r>
-        <w:rPr>
-          <w:sz w:val="28"/>
-          <w:szCs w:val="28"/>
-        </w:rPr>
+      </w:pPr>
+      <w:r>
         <w:t>5.4 Складні відсотки</w:t>
       </w:r>
       <w:bookmarkEnd w:id="99"/>
@@ -10785,18 +10185,8 @@
     <w:p>
       <w:pPr>
         <w:pStyle w:val="2"/>
-        <w:spacing w:before="0" w:after="0" w:line="360" w:lineRule="auto"/>
-        <w:ind w:firstLine="851"/>
-        <w:rPr>
-          <w:sz w:val="28"/>
-          <w:szCs w:val="28"/>
-        </w:rPr>
-      </w:pPr>
-      <w:r>
-        <w:rPr>
-          <w:sz w:val="28"/>
-          <w:szCs w:val="28"/>
-        </w:rPr>
+      </w:pPr>
+      <w:r>
         <w:t>5.5 Формула Ейлера</w:t>
       </w:r>
       <w:bookmarkEnd w:id="101"/>
@@ -10850,18 +10240,9 @@
     <w:p>
       <w:pPr>
         <w:pStyle w:val="1"/>
-        <w:spacing w:before="0" w:after="0" w:line="360" w:lineRule="auto"/>
-        <w:ind w:firstLine="851"/>
-        <w:rPr>
-          <w:sz w:val="28"/>
-          <w:szCs w:val="28"/>
-        </w:rPr>
-      </w:pPr>
-      <w:r>
-        <w:rPr>
-          <w:sz w:val="28"/>
-          <w:szCs w:val="28"/>
-        </w:rPr>
+        <w:ind w:firstLine="0"/>
+      </w:pPr>
+      <w:r>
         <w:t>6. НУМЕРОВАНІ ТА МАРКОВАНІ СПИСКИ</w:t>
       </w:r>
       <w:bookmarkStart w:id="103" w:name="_2lkxhz5yz6n6" w:colFirst="0" w:colLast="0"/>
@@ -10871,19 +10252,9 @@
     <w:p>
       <w:pPr>
         <w:pStyle w:val="2"/>
-        <w:spacing w:before="0" w:after="0" w:line="360" w:lineRule="auto"/>
-        <w:ind w:firstLine="851"/>
-        <w:rPr>
-          <w:sz w:val="28"/>
-          <w:szCs w:val="28"/>
-        </w:rPr>
       </w:pPr>
       <w:bookmarkStart w:id="104" w:name="_Toc132299152"/>
       <w:r>
-        <w:rPr>
-          <w:sz w:val="28"/>
-          <w:szCs w:val="28"/>
-        </w:rPr>
         <w:t>6.1 Переваги та недоліки відновлюваних джерел енергії</w:t>
       </w:r>
       <w:bookmarkEnd w:id="104"/>
@@ -11054,19 +10425,9 @@
     <w:p>
       <w:pPr>
         <w:pStyle w:val="2"/>
-        <w:spacing w:before="0" w:after="0" w:line="360" w:lineRule="auto"/>
-        <w:ind w:firstLine="851"/>
-        <w:rPr>
-          <w:sz w:val="28"/>
-          <w:szCs w:val="28"/>
-        </w:rPr>
       </w:pPr>
       <w:bookmarkStart w:id="106" w:name="_Toc132299153"/>
       <w:r>
-        <w:rPr>
-          <w:sz w:val="28"/>
-          <w:szCs w:val="28"/>
-        </w:rPr>
         <w:t>6.2 Етапи встановлення сонячної панелі</w:t>
       </w:r>
       <w:bookmarkEnd w:id="106"/>
@@ -11196,19 +10557,9 @@
     <w:p>
       <w:pPr>
         <w:pStyle w:val="2"/>
-        <w:spacing w:before="0" w:after="0" w:line="360" w:lineRule="auto"/>
-        <w:ind w:firstLine="851"/>
-        <w:rPr>
-          <w:sz w:val="28"/>
-          <w:szCs w:val="28"/>
-        </w:rPr>
       </w:pPr>
       <w:bookmarkStart w:id="107" w:name="_Toc132299154"/>
       <w:r>
-        <w:rPr>
-          <w:sz w:val="28"/>
-          <w:szCs w:val="28"/>
-        </w:rPr>
         <w:t>6.3 Етапи встановлення вітрової турбіни</w:t>
       </w:r>
       <w:bookmarkEnd w:id="107"/>
@@ -11360,19 +10711,9 @@
     <w:p>
       <w:pPr>
         <w:pStyle w:val="2"/>
-        <w:spacing w:before="0" w:after="0" w:line="360" w:lineRule="auto"/>
-        <w:ind w:firstLine="851"/>
-        <w:rPr>
-          <w:sz w:val="28"/>
-          <w:szCs w:val="28"/>
-        </w:rPr>
       </w:pPr>
       <w:bookmarkStart w:id="108" w:name="_Toc132299155"/>
       <w:r>
-        <w:rPr>
-          <w:sz w:val="28"/>
-          <w:szCs w:val="28"/>
-        </w:rPr>
         <w:t>6.3 Етапи встановлення гідротурбіни</w:t>
       </w:r>
       <w:bookmarkEnd w:id="108"/>
@@ -11524,19 +10865,9 @@
     <w:p>
       <w:pPr>
         <w:pStyle w:val="2"/>
-        <w:spacing w:before="0" w:after="0" w:line="360" w:lineRule="auto"/>
-        <w:ind w:firstLine="851"/>
-        <w:rPr>
-          <w:sz w:val="28"/>
-          <w:szCs w:val="28"/>
-        </w:rPr>
       </w:pPr>
       <w:bookmarkStart w:id="110" w:name="_Toc132299156"/>
       <w:r>
-        <w:rPr>
-          <w:sz w:val="28"/>
-          <w:szCs w:val="28"/>
-        </w:rPr>
         <w:t>6.4 Етапи встановлення геотермальної електростанції</w:t>
       </w:r>
       <w:bookmarkEnd w:id="110"/>
@@ -11636,19 +10967,9 @@
     <w:p>
       <w:pPr>
         <w:pStyle w:val="2"/>
-        <w:spacing w:before="0" w:after="0" w:line="360" w:lineRule="auto"/>
-        <w:ind w:firstLine="851"/>
-        <w:rPr>
-          <w:sz w:val="28"/>
-          <w:szCs w:val="28"/>
-        </w:rPr>
       </w:pPr>
       <w:bookmarkStart w:id="112" w:name="_Toc132299157"/>
       <w:r>
-        <w:rPr>
-          <w:sz w:val="28"/>
-          <w:szCs w:val="28"/>
-        </w:rPr>
         <w:t>6.5 Кроки для встановлення електростанції на біомасі</w:t>
       </w:r>
       <w:bookmarkEnd w:id="112"/>
@@ -15201,19 +14522,18 @@
     <w:next w:val="a"/>
     <w:uiPriority w:val="9"/>
     <w:qFormat/>
-    <w:rsid w:val="009A7B35"/>
+    <w:rsid w:val="0075507E"/>
     <w:pPr>
       <w:keepNext/>
       <w:keepLines/>
-      <w:spacing w:before="400" w:after="120"/>
+      <w:spacing w:line="360" w:lineRule="auto"/>
+      <w:ind w:firstLine="851"/>
       <w:jc w:val="center"/>
       <w:outlineLvl w:val="0"/>
     </w:pPr>
     <w:rPr>
       <w:b/>
       <w:bCs/>
-      <w:sz w:val="40"/>
-      <w:szCs w:val="40"/>
     </w:rPr>
   </w:style>
   <w:style w:type="paragraph" w:styleId="2">
@@ -15223,18 +14543,17 @@
     <w:uiPriority w:val="9"/>
     <w:unhideWhenUsed/>
     <w:qFormat/>
-    <w:rsid w:val="009A7B35"/>
+    <w:rsid w:val="0075507E"/>
     <w:pPr>
       <w:keepNext/>
       <w:keepLines/>
-      <w:spacing w:before="360" w:after="120"/>
+      <w:spacing w:line="360" w:lineRule="auto"/>
+      <w:ind w:firstLine="851"/>
       <w:outlineLvl w:val="1"/>
     </w:pPr>
     <w:rPr>
       <w:b/>
       <w:bCs/>
-      <w:sz w:val="32"/>
-      <w:szCs w:val="32"/>
     </w:rPr>
   </w:style>
   <w:style w:type="paragraph" w:styleId="3">
@@ -15429,7 +14748,7 @@
     <w:qFormat/>
     <w:rsid w:val="009A7B35"/>
     <w:pPr>
-      <w:spacing w:before="240" w:after="0" w:line="259" w:lineRule="auto"/>
+      <w:spacing w:before="240" w:line="259" w:lineRule="auto"/>
       <w:outlineLvl w:val="9"/>
     </w:pPr>
     <w:rPr>

</xml_diff>

<commit_message>
update task.md and 220.docx"
</commit_message>
<xml_diff>
--- a/year1-term2/SS/lb1/СС Додаток А.docx
+++ b/year1-term2/SS/lb1/СС Додаток А.docx
@@ -5,7 +5,13 @@
     <w:sdt>
       <w:sdtPr>
         <w:rPr>
-          <w:rFonts w:eastAsia="Times New Roman"/>
+          <w:rFonts w:ascii="Times New Roman" w:eastAsia="Times New Roman" w:hAnsi="Times New Roman" w:cs="Times New Roman"/>
+          <w:b w:val="0"/>
+          <w:bCs w:val="0"/>
+          <w:color w:val="auto"/>
+          <w:sz w:val="28"/>
+          <w:szCs w:val="28"/>
+          <w:lang w:val="uk"/>
         </w:rPr>
         <w:id w:val="-1569881762"/>
         <w:docPartObj>
@@ -13,17 +19,7 @@
           <w:docPartUnique/>
         </w:docPartObj>
       </w:sdtPr>
-      <w:sdtEndPr>
-        <w:rPr>
-          <w:rFonts w:ascii="Times New Roman" w:hAnsi="Times New Roman" w:cs="Times New Roman"/>
-          <w:b w:val="0"/>
-          <w:bCs w:val="0"/>
-          <w:color w:val="auto"/>
-          <w:sz w:val="28"/>
-          <w:szCs w:val="28"/>
-          <w:lang w:val="uk"/>
-        </w:rPr>
-      </w:sdtEndPr>
+      <w:sdtEndPr/>
       <w:sdtContent>
         <w:p>
           <w:pPr>
@@ -7552,7 +7548,7 @@
     <w:tbl>
       <w:tblPr>
         <w:tblStyle w:val="a5"/>
-        <w:tblW w:w="9914" w:type="dxa"/>
+        <w:tblW w:w="0" w:type="auto"/>
         <w:jc w:val="center"/>
         <w:tblInd w:w="0" w:type="dxa"/>
         <w:tblBorders>
@@ -7563,23 +7559,22 @@
           <w:insideH w:val="nil"/>
           <w:insideV w:val="nil"/>
         </w:tblBorders>
-        <w:tblLayout w:type="fixed"/>
         <w:tblLook w:val="0600" w:firstRow="0" w:lastRow="0" w:firstColumn="0" w:lastColumn="0" w:noHBand="1" w:noVBand="1"/>
       </w:tblPr>
       <w:tblGrid>
-        <w:gridCol w:w="2231"/>
-        <w:gridCol w:w="2735"/>
-        <w:gridCol w:w="2468"/>
-        <w:gridCol w:w="2480"/>
+        <w:gridCol w:w="2243"/>
+        <w:gridCol w:w="2244"/>
+        <w:gridCol w:w="2544"/>
+        <w:gridCol w:w="2883"/>
       </w:tblGrid>
       <w:tr>
         <w:trPr>
-          <w:trHeight w:val="1415"/>
+          <w:trHeight w:val="424"/>
           <w:jc w:val="center"/>
         </w:trPr>
         <w:tc>
           <w:tcPr>
-            <w:tcW w:w="2231" w:type="dxa"/>
+            <w:tcW w:w="0" w:type="auto"/>
             <w:tcBorders>
               <w:top w:val="single" w:sz="4" w:space="0" w:color="000000"/>
               <w:left w:val="single" w:sz="4" w:space="0" w:color="000000"/>
@@ -7607,13 +7602,13 @@
               <w:rPr>
                 <w:b/>
               </w:rPr>
-              <w:t>Відновлювані джерела енергії</w:t>
+              <w:t>Джерело енергії</w:t>
             </w:r>
           </w:p>
         </w:tc>
         <w:tc>
           <w:tcPr>
-            <w:tcW w:w="2735" w:type="dxa"/>
+            <w:tcW w:w="0" w:type="auto"/>
             <w:tcBorders>
               <w:top w:val="single" w:sz="4" w:space="0" w:color="000000"/>
               <w:left w:val="single" w:sz="4" w:space="0" w:color="000000"/>
@@ -7635,19 +7630,21 @@
               <w:jc w:val="center"/>
               <w:rPr>
                 <w:b/>
+                <w:lang w:val="uk-UA"/>
               </w:rPr>
             </w:pPr>
             <w:r>
               <w:rPr>
                 <w:b/>
-              </w:rPr>
-              <w:t>Переваги</w:t>
+                <w:lang w:val="uk-UA"/>
+              </w:rPr>
+              <w:t>Опис</w:t>
             </w:r>
           </w:p>
         </w:tc>
         <w:tc>
           <w:tcPr>
-            <w:tcW w:w="2468" w:type="dxa"/>
+            <w:tcW w:w="0" w:type="auto"/>
             <w:tcBorders>
               <w:top w:val="single" w:sz="4" w:space="0" w:color="000000"/>
               <w:left w:val="single" w:sz="4" w:space="0" w:color="000000"/>
@@ -7669,19 +7666,21 @@
               <w:jc w:val="center"/>
               <w:rPr>
                 <w:b/>
+                <w:lang w:val="uk-UA"/>
               </w:rPr>
             </w:pPr>
             <w:r>
               <w:rPr>
                 <w:b/>
-              </w:rPr>
-              <w:t>Недоліки</w:t>
+                <w:lang w:val="uk-UA"/>
+              </w:rPr>
+              <w:t>Переваги</w:t>
             </w:r>
           </w:p>
         </w:tc>
         <w:tc>
           <w:tcPr>
-            <w:tcW w:w="2480" w:type="dxa"/>
+            <w:tcW w:w="0" w:type="auto"/>
             <w:tcBorders>
               <w:top w:val="single" w:sz="4" w:space="0" w:color="000000"/>
               <w:left w:val="single" w:sz="4" w:space="0" w:color="000000"/>
@@ -7703,25 +7702,27 @@
               <w:jc w:val="center"/>
               <w:rPr>
                 <w:b/>
+                <w:lang w:val="uk-UA"/>
               </w:rPr>
             </w:pPr>
             <w:r>
               <w:rPr>
                 <w:b/>
-              </w:rPr>
-              <w:t>Доступність</w:t>
+                <w:lang w:val="uk-UA"/>
+              </w:rPr>
+              <w:t>Недоліки</w:t>
             </w:r>
           </w:p>
         </w:tc>
       </w:tr>
       <w:tr>
         <w:trPr>
-          <w:trHeight w:val="2855"/>
+          <w:trHeight w:val="1865"/>
           <w:jc w:val="center"/>
         </w:trPr>
         <w:tc>
           <w:tcPr>
-            <w:tcW w:w="2231" w:type="dxa"/>
+            <w:tcW w:w="0" w:type="auto"/>
             <w:tcBorders>
               <w:top w:val="single" w:sz="4" w:space="0" w:color="000000"/>
               <w:left w:val="single" w:sz="4" w:space="0" w:color="000000"/>
@@ -7743,52 +7744,13 @@
               <w:jc w:val="center"/>
             </w:pPr>
             <w:r>
-              <w:t>Сонячна енергія</w:t>
-            </w:r>
-          </w:p>
-          <w:p>
-            <w:pPr>
-              <w:spacing w:line="360" w:lineRule="auto"/>
-              <w:jc w:val="center"/>
-            </w:pPr>
-          </w:p>
-          <w:p>
-            <w:pPr>
-              <w:spacing w:line="360" w:lineRule="auto"/>
-              <w:jc w:val="center"/>
-            </w:pPr>
-          </w:p>
-          <w:p>
-            <w:pPr>
-              <w:spacing w:line="360" w:lineRule="auto"/>
-              <w:jc w:val="center"/>
-            </w:pPr>
-          </w:p>
-          <w:p>
-            <w:pPr>
-              <w:spacing w:line="360" w:lineRule="auto"/>
-              <w:jc w:val="center"/>
-            </w:pPr>
-          </w:p>
-          <w:p>
-            <w:pPr>
-              <w:spacing w:line="360" w:lineRule="auto"/>
-              <w:jc w:val="center"/>
-            </w:pPr>
-            <w:r>
-              <w:t>Продовження таблиці 1</w:t>
-            </w:r>
-          </w:p>
-          <w:p>
-            <w:pPr>
-              <w:spacing w:line="360" w:lineRule="auto"/>
-              <w:jc w:val="center"/>
-            </w:pPr>
+              <w:t>Гідроенергетика</w:t>
+            </w:r>
           </w:p>
         </w:tc>
         <w:tc>
           <w:tcPr>
-            <w:tcW w:w="2735" w:type="dxa"/>
+            <w:tcW w:w="0" w:type="auto"/>
             <w:tcBorders>
               <w:top w:val="single" w:sz="4" w:space="0" w:color="000000"/>
               <w:left w:val="single" w:sz="4" w:space="0" w:color="000000"/>
@@ -7810,40 +7772,13 @@
               <w:jc w:val="center"/>
             </w:pPr>
             <w:r>
-              <w:t>- Багатий і практично безмежний</w:t>
-            </w:r>
-          </w:p>
-          <w:p>
-            <w:pPr>
-              <w:spacing w:line="360" w:lineRule="auto"/>
-              <w:jc w:val="center"/>
-            </w:pPr>
-            <w:r>
-              <w:t>- Низький рівень обслуговування</w:t>
-            </w:r>
-          </w:p>
-          <w:p>
-            <w:pPr>
-              <w:spacing w:line="360" w:lineRule="auto"/>
-              <w:jc w:val="center"/>
-            </w:pPr>
-            <w:r>
-              <w:t>- Відсутність викидів</w:t>
-            </w:r>
-          </w:p>
-          <w:p>
-            <w:pPr>
-              <w:spacing w:line="360" w:lineRule="auto"/>
-              <w:jc w:val="center"/>
-            </w:pPr>
-            <w:r>
-              <w:t>- Може бути встановлений практично в будь-якому місці</w:t>
+              <w:t>Виробляється з проточної води</w:t>
             </w:r>
           </w:p>
         </w:tc>
         <w:tc>
           <w:tcPr>
-            <w:tcW w:w="2468" w:type="dxa"/>
+            <w:tcW w:w="0" w:type="auto"/>
             <w:tcBorders>
               <w:top w:val="single" w:sz="4" w:space="0" w:color="000000"/>
               <w:left w:val="single" w:sz="4" w:space="0" w:color="000000"/>
@@ -7865,31 +7800,59 @@
               <w:jc w:val="center"/>
             </w:pPr>
             <w:r>
-              <w:t>- Початкові витрати можуть бути високими</w:t>
+              <w:t>Не забруднює повітря, надійне</w:t>
             </w:r>
           </w:p>
+        </w:tc>
+        <w:tc>
+          <w:tcPr>
+            <w:tcW w:w="0" w:type="auto"/>
+            <w:tcBorders>
+              <w:top w:val="single" w:sz="4" w:space="0" w:color="000000"/>
+              <w:left w:val="single" w:sz="4" w:space="0" w:color="000000"/>
+              <w:bottom w:val="single" w:sz="4" w:space="0" w:color="000000"/>
+              <w:right w:val="single" w:sz="4" w:space="0" w:color="000000"/>
+            </w:tcBorders>
+            <w:shd w:val="clear" w:color="auto" w:fill="FFFFFF"/>
+            <w:tcMar>
+              <w:top w:w="100" w:type="dxa"/>
+              <w:left w:w="100" w:type="dxa"/>
+              <w:bottom w:w="100" w:type="dxa"/>
+              <w:right w:w="100" w:type="dxa"/>
+            </w:tcMar>
+            <w:vAlign w:val="center"/>
+          </w:tcPr>
           <w:p>
             <w:pPr>
               <w:spacing w:line="360" w:lineRule="auto"/>
               <w:jc w:val="center"/>
+              <w:rPr>
+                <w:lang w:val="en-US"/>
+              </w:rPr>
             </w:pPr>
             <w:r>
-              <w:t>- Залежність від сонячного світла та погодних умов</w:t>
-            </w:r>
-          </w:p>
-          <w:p>
-            <w:pPr>
-              <w:spacing w:line="360" w:lineRule="auto"/>
-              <w:jc w:val="center"/>
-            </w:pPr>
-            <w:r>
-              <w:t>- Потребує великої площі для значної потужності</w:t>
+              <w:t>Може завдати шкоди водним екосистемам,</w:t>
+            </w:r>
+            <w:r>
+              <w:rPr>
+                <w:lang w:val="en-US"/>
+              </w:rPr>
+              <w:t xml:space="preserve"> </w:t>
+            </w:r>
+            <w:r>
+              <w:t>залежать від водопостачання</w:t>
             </w:r>
           </w:p>
         </w:tc>
+      </w:tr>
+      <w:tr>
+        <w:trPr>
+          <w:trHeight w:val="1080"/>
+          <w:jc w:val="center"/>
+        </w:trPr>
         <w:tc>
           <w:tcPr>
-            <w:tcW w:w="2480" w:type="dxa"/>
+            <w:tcW w:w="0" w:type="auto"/>
             <w:tcBorders>
               <w:top w:val="single" w:sz="4" w:space="0" w:color="000000"/>
               <w:left w:val="single" w:sz="4" w:space="0" w:color="000000"/>
@@ -7911,19 +7874,13 @@
               <w:jc w:val="center"/>
             </w:pPr>
             <w:r>
-              <w:t>Доступний у більшості регіонів, але може бути обмежений у районах з низьким рівнем сонячного освітлення або частою хмарністю</w:t>
+              <w:t>Вітрова енергія</w:t>
             </w:r>
           </w:p>
         </w:tc>
-      </w:tr>
-      <w:tr>
-        <w:trPr>
-          <w:trHeight w:val="4961"/>
-          <w:jc w:val="center"/>
-        </w:trPr>
         <w:tc>
           <w:tcPr>
-            <w:tcW w:w="2231" w:type="dxa"/>
+            <w:tcW w:w="0" w:type="auto"/>
             <w:tcBorders>
               <w:top w:val="single" w:sz="4" w:space="0" w:color="000000"/>
               <w:left w:val="single" w:sz="4" w:space="0" w:color="000000"/>
@@ -7945,13 +7902,13 @@
               <w:jc w:val="center"/>
             </w:pPr>
             <w:r>
-              <w:t>Енергія вітру</w:t>
+              <w:t>Виробляється з вітрових турбін</w:t>
             </w:r>
           </w:p>
         </w:tc>
         <w:tc>
           <w:tcPr>
-            <w:tcW w:w="2735" w:type="dxa"/>
+            <w:tcW w:w="0" w:type="auto"/>
             <w:tcBorders>
               <w:top w:val="single" w:sz="4" w:space="0" w:color="000000"/>
               <w:left w:val="single" w:sz="4" w:space="0" w:color="000000"/>
@@ -7973,44 +7930,13 @@
               <w:jc w:val="center"/>
             </w:pPr>
             <w:r>
-              <w:t>- Велика кількість і практично безмежна</w:t>
-            </w:r>
-          </w:p>
-          <w:p>
-            <w:pPr>
-              <w:spacing w:line="360" w:lineRule="auto"/>
-              <w:jc w:val="center"/>
-            </w:pPr>
-            <w:r>
-              <w:t>- Без викидів</w:t>
-            </w:r>
-          </w:p>
-          <w:p>
-            <w:pPr>
-              <w:spacing w:line="360" w:lineRule="auto"/>
-              <w:jc w:val="center"/>
-            </w:pPr>
-            <w:r>
-              <w:t>- Можна встановлювати в сільській та міській місцевості</w:t>
-            </w:r>
-          </w:p>
-          <w:p>
-            <w:pPr>
-              <w:spacing w:line="360" w:lineRule="auto"/>
-              <w:jc w:val="center"/>
-            </w:pPr>
-            <w:r>
-              <w:t xml:space="preserve">- Може працювати в парі з акумуляторною батареєю для </w:t>
-            </w:r>
-            <w:r>
-              <w:lastRenderedPageBreak/>
-              <w:t>безперервного живлення</w:t>
+              <w:t>Не забруднює повітря, відновлювальна енергія</w:t>
             </w:r>
           </w:p>
         </w:tc>
         <w:tc>
           <w:tcPr>
-            <w:tcW w:w="2468" w:type="dxa"/>
+            <w:tcW w:w="0" w:type="auto"/>
             <w:tcBorders>
               <w:top w:val="single" w:sz="4" w:space="0" w:color="000000"/>
               <w:left w:val="single" w:sz="4" w:space="0" w:color="000000"/>
@@ -8032,41 +7958,19 @@
               <w:jc w:val="center"/>
             </w:pPr>
             <w:r>
-              <w:lastRenderedPageBreak/>
-              <w:t>- Залежить від напрямку та сили вітру</w:t>
-            </w:r>
-          </w:p>
-          <w:p>
-            <w:pPr>
-              <w:spacing w:line="360" w:lineRule="auto"/>
-              <w:jc w:val="center"/>
-            </w:pPr>
-            <w:r>
-              <w:t>- Шумове забруднення</w:t>
-            </w:r>
-          </w:p>
-          <w:p>
-            <w:pPr>
-              <w:spacing w:line="360" w:lineRule="auto"/>
-              <w:jc w:val="center"/>
-            </w:pPr>
-            <w:r>
-              <w:t>- Початкові витрати можуть бути високими</w:t>
-            </w:r>
-          </w:p>
-          <w:p>
-            <w:pPr>
-              <w:spacing w:line="360" w:lineRule="auto"/>
-              <w:jc w:val="center"/>
-            </w:pPr>
-            <w:r>
-              <w:t>- Може становити загрозу для дикої природи</w:t>
+              <w:t>Може бути шумним, залежить від вітру</w:t>
             </w:r>
           </w:p>
         </w:tc>
+      </w:tr>
+      <w:tr>
+        <w:trPr>
+          <w:trHeight w:val="3215"/>
+          <w:jc w:val="center"/>
+        </w:trPr>
         <w:tc>
           <w:tcPr>
-            <w:tcW w:w="2480" w:type="dxa"/>
+            <w:tcW w:w="0" w:type="auto"/>
             <w:tcBorders>
               <w:top w:val="single" w:sz="4" w:space="0" w:color="000000"/>
               <w:left w:val="single" w:sz="4" w:space="0" w:color="000000"/>
@@ -8088,19 +7992,13 @@
               <w:jc w:val="center"/>
             </w:pPr>
             <w:r>
-              <w:t>Найкраще підходить для районів з постійними та сильними вітрами, але може бути встановлений у більшості регіонів</w:t>
+              <w:t>Сонячна енергія</w:t>
             </w:r>
           </w:p>
         </w:tc>
-      </w:tr>
-      <w:tr>
-        <w:trPr>
-          <w:trHeight w:val="3215"/>
-          <w:jc w:val="center"/>
-        </w:trPr>
         <w:tc>
           <w:tcPr>
-            <w:tcW w:w="2231" w:type="dxa"/>
+            <w:tcW w:w="0" w:type="auto"/>
             <w:tcBorders>
               <w:top w:val="single" w:sz="4" w:space="0" w:color="000000"/>
               <w:left w:val="single" w:sz="4" w:space="0" w:color="000000"/>
@@ -8122,70 +8020,13 @@
               <w:jc w:val="center"/>
             </w:pPr>
             <w:r>
-              <w:t>Гідроенергетика</w:t>
-            </w:r>
-          </w:p>
-          <w:p>
-            <w:pPr>
-              <w:spacing w:line="360" w:lineRule="auto"/>
-              <w:jc w:val="center"/>
-            </w:pPr>
-          </w:p>
-          <w:p>
-            <w:pPr>
-              <w:spacing w:line="360" w:lineRule="auto"/>
-              <w:jc w:val="center"/>
-            </w:pPr>
-          </w:p>
-          <w:p>
-            <w:pPr>
-              <w:spacing w:line="360" w:lineRule="auto"/>
-              <w:jc w:val="center"/>
-            </w:pPr>
-          </w:p>
-          <w:p>
-            <w:pPr>
-              <w:spacing w:line="360" w:lineRule="auto"/>
-              <w:jc w:val="center"/>
-            </w:pPr>
-          </w:p>
-          <w:p>
-            <w:pPr>
-              <w:spacing w:line="360" w:lineRule="auto"/>
-              <w:jc w:val="center"/>
-            </w:pPr>
-          </w:p>
-          <w:p>
-            <w:pPr>
-              <w:spacing w:line="360" w:lineRule="auto"/>
-              <w:jc w:val="center"/>
-            </w:pPr>
-          </w:p>
-          <w:p>
-            <w:pPr>
-              <w:spacing w:line="360" w:lineRule="auto"/>
-              <w:jc w:val="center"/>
-            </w:pPr>
-          </w:p>
-          <w:p>
-            <w:pPr>
-              <w:spacing w:line="360" w:lineRule="auto"/>
-              <w:jc w:val="center"/>
-            </w:pPr>
-            <w:r>
-              <w:t xml:space="preserve">Продовження таблиці 1 </w:t>
-            </w:r>
-          </w:p>
-          <w:p>
-            <w:pPr>
-              <w:spacing w:line="360" w:lineRule="auto"/>
-              <w:jc w:val="center"/>
-            </w:pPr>
+              <w:t>Генерується сонячним світлом</w:t>
+            </w:r>
           </w:p>
         </w:tc>
         <w:tc>
           <w:tcPr>
-            <w:tcW w:w="2735" w:type="dxa"/>
+            <w:tcW w:w="0" w:type="auto"/>
             <w:tcBorders>
               <w:top w:val="single" w:sz="4" w:space="0" w:color="000000"/>
               <w:left w:val="single" w:sz="4" w:space="0" w:color="000000"/>
@@ -8207,40 +8048,13 @@
               <w:jc w:val="center"/>
             </w:pPr>
             <w:r>
-              <w:t>- Відсутність викидів</w:t>
-            </w:r>
-          </w:p>
-          <w:p>
-            <w:pPr>
-              <w:spacing w:line="360" w:lineRule="auto"/>
-              <w:jc w:val="center"/>
-            </w:pPr>
-            <w:r>
-              <w:t>- Надійна та контрольована вихідна потужність</w:t>
-            </w:r>
-          </w:p>
-          <w:p>
-            <w:pPr>
-              <w:spacing w:line="360" w:lineRule="auto"/>
-              <w:jc w:val="center"/>
-            </w:pPr>
-            <w:r>
-              <w:t>- Тривалий термін служби</w:t>
-            </w:r>
-          </w:p>
-          <w:p>
-            <w:pPr>
-              <w:spacing w:line="360" w:lineRule="auto"/>
-              <w:jc w:val="center"/>
-            </w:pPr>
-            <w:r>
-              <w:t>- Може використовуватися для боротьби з повенями та зрошення</w:t>
+              <w:t>Не забруднює повітря, відновлювальна енергія</w:t>
             </w:r>
           </w:p>
         </w:tc>
         <w:tc>
           <w:tcPr>
-            <w:tcW w:w="2468" w:type="dxa"/>
+            <w:tcW w:w="0" w:type="auto"/>
             <w:tcBorders>
               <w:top w:val="single" w:sz="4" w:space="0" w:color="000000"/>
               <w:left w:val="single" w:sz="4" w:space="0" w:color="000000"/>
@@ -8262,31 +8076,19 @@
               <w:jc w:val="center"/>
             </w:pPr>
             <w:r>
-              <w:t>- Залежність від наявності води та стоку</w:t>
-            </w:r>
-          </w:p>
-          <w:p>
-            <w:pPr>
-              <w:spacing w:line="360" w:lineRule="auto"/>
-              <w:jc w:val="center"/>
-            </w:pPr>
-            <w:r>
-              <w:t>- Обмежений територіями з придатними водними ресурсами</w:t>
-            </w:r>
-          </w:p>
-          <w:p>
-            <w:pPr>
-              <w:spacing w:line="360" w:lineRule="auto"/>
-              <w:jc w:val="center"/>
-            </w:pPr>
-            <w:r>
-              <w:t>- Може мати негативний екологічний вплив на місцеві екосистеми</w:t>
+              <w:t>Залежить від погоди та денного світла</w:t>
             </w:r>
           </w:p>
         </w:tc>
+      </w:tr>
+      <w:tr>
+        <w:trPr>
+          <w:trHeight w:val="2855"/>
+          <w:jc w:val="center"/>
+        </w:trPr>
         <w:tc>
           <w:tcPr>
-            <w:tcW w:w="2480" w:type="dxa"/>
+            <w:tcW w:w="0" w:type="auto"/>
             <w:tcBorders>
               <w:top w:val="single" w:sz="4" w:space="0" w:color="000000"/>
               <w:left w:val="single" w:sz="4" w:space="0" w:color="000000"/>
@@ -8308,19 +8110,13 @@
               <w:jc w:val="center"/>
             </w:pPr>
             <w:r>
-              <w:t>Найкраще підходить для районів з багатими водними ресурсами та високими висотами</w:t>
+              <w:t>Геотермальна енергія</w:t>
             </w:r>
           </w:p>
         </w:tc>
-      </w:tr>
-      <w:tr>
-        <w:trPr>
-          <w:trHeight w:val="2855"/>
-          <w:jc w:val="center"/>
-        </w:trPr>
         <w:tc>
           <w:tcPr>
-            <w:tcW w:w="2231" w:type="dxa"/>
+            <w:tcW w:w="0" w:type="auto"/>
             <w:tcBorders>
               <w:top w:val="single" w:sz="4" w:space="0" w:color="000000"/>
               <w:left w:val="single" w:sz="4" w:space="0" w:color="000000"/>
@@ -8342,14 +8138,13 @@
               <w:jc w:val="center"/>
             </w:pPr>
             <w:r>
-              <w:lastRenderedPageBreak/>
-              <w:t>Геотермальна енергетика</w:t>
+              <w:t>Утворюється з тепла, що міститься в землі</w:t>
             </w:r>
           </w:p>
         </w:tc>
         <w:tc>
           <w:tcPr>
-            <w:tcW w:w="2735" w:type="dxa"/>
+            <w:tcW w:w="0" w:type="auto"/>
             <w:tcBorders>
               <w:top w:val="single" w:sz="4" w:space="0" w:color="000000"/>
               <w:left w:val="single" w:sz="4" w:space="0" w:color="000000"/>
@@ -8371,40 +8166,13 @@
               <w:jc w:val="center"/>
             </w:pPr>
             <w:r>
-              <w:t>- Відсутність викидів</w:t>
-            </w:r>
-          </w:p>
-          <w:p>
-            <w:pPr>
-              <w:spacing w:line="360" w:lineRule="auto"/>
-              <w:jc w:val="center"/>
-            </w:pPr>
-            <w:r>
-              <w:t>- Надійна та стабільна вихідна потужність</w:t>
-            </w:r>
-          </w:p>
-          <w:p>
-            <w:pPr>
-              <w:spacing w:line="360" w:lineRule="auto"/>
-              <w:jc w:val="center"/>
-            </w:pPr>
-            <w:r>
-              <w:t>- Низький рівень технічного обслуговування</w:t>
-            </w:r>
-          </w:p>
-          <w:p>
-            <w:pPr>
-              <w:spacing w:line="360" w:lineRule="auto"/>
-              <w:jc w:val="center"/>
-            </w:pPr>
-            <w:r>
-              <w:t>- Може забезпечувати як опалення, так і охолодження на додаток до електроенергії</w:t>
+              <w:t>Не забруднює повітря, надійне</w:t>
             </w:r>
           </w:p>
         </w:tc>
         <w:tc>
           <w:tcPr>
-            <w:tcW w:w="2468" w:type="dxa"/>
+            <w:tcW w:w="0" w:type="auto"/>
             <w:tcBorders>
               <w:top w:val="single" w:sz="4" w:space="0" w:color="000000"/>
               <w:left w:val="single" w:sz="4" w:space="0" w:color="000000"/>
@@ -8426,264 +8194,7 @@
               <w:jc w:val="center"/>
             </w:pPr>
             <w:r>
-              <w:t>- Обмежено територіями з відповідними геотермальними ресурсами</w:t>
-            </w:r>
-          </w:p>
-          <w:p>
-            <w:pPr>
-              <w:spacing w:line="360" w:lineRule="auto"/>
-              <w:jc w:val="center"/>
-            </w:pPr>
-            <w:r>
-              <w:t>- Початкові витрати можуть бути високими</w:t>
-            </w:r>
-          </w:p>
-          <w:p>
-            <w:pPr>
-              <w:spacing w:line="360" w:lineRule="auto"/>
-              <w:jc w:val="center"/>
-            </w:pPr>
-            <w:r>
-              <w:t>- Може викликати незначні землетруси</w:t>
-            </w:r>
-          </w:p>
-        </w:tc>
-        <w:tc>
-          <w:tcPr>
-            <w:tcW w:w="2480" w:type="dxa"/>
-            <w:tcBorders>
-              <w:top w:val="single" w:sz="4" w:space="0" w:color="000000"/>
-              <w:left w:val="single" w:sz="4" w:space="0" w:color="000000"/>
-              <w:bottom w:val="single" w:sz="4" w:space="0" w:color="000000"/>
-              <w:right w:val="single" w:sz="4" w:space="0" w:color="000000"/>
-            </w:tcBorders>
-            <w:shd w:val="clear" w:color="auto" w:fill="FFFFFF"/>
-            <w:tcMar>
-              <w:top w:w="100" w:type="dxa"/>
-              <w:left w:w="100" w:type="dxa"/>
-              <w:bottom w:w="100" w:type="dxa"/>
-              <w:right w:w="100" w:type="dxa"/>
-            </w:tcMar>
-            <w:vAlign w:val="center"/>
-          </w:tcPr>
-          <w:p>
-            <w:pPr>
-              <w:spacing w:line="360" w:lineRule="auto"/>
-              <w:jc w:val="center"/>
-            </w:pPr>
-            <w:r>
-              <w:t>Найкраще підходить для районів зі значною геотермальною активністю</w:t>
-            </w:r>
-          </w:p>
-        </w:tc>
-      </w:tr>
-      <w:tr>
-        <w:trPr>
-          <w:trHeight w:val="3215"/>
-          <w:jc w:val="center"/>
-        </w:trPr>
-        <w:tc>
-          <w:tcPr>
-            <w:tcW w:w="2231" w:type="dxa"/>
-            <w:tcBorders>
-              <w:top w:val="single" w:sz="4" w:space="0" w:color="000000"/>
-              <w:left w:val="single" w:sz="4" w:space="0" w:color="000000"/>
-              <w:bottom w:val="single" w:sz="4" w:space="0" w:color="000000"/>
-              <w:right w:val="single" w:sz="4" w:space="0" w:color="000000"/>
-            </w:tcBorders>
-            <w:shd w:val="clear" w:color="auto" w:fill="FFFFFF"/>
-            <w:tcMar>
-              <w:top w:w="100" w:type="dxa"/>
-              <w:left w:w="100" w:type="dxa"/>
-              <w:bottom w:w="100" w:type="dxa"/>
-              <w:right w:w="100" w:type="dxa"/>
-            </w:tcMar>
-            <w:vAlign w:val="center"/>
-          </w:tcPr>
-          <w:p>
-            <w:pPr>
-              <w:spacing w:line="360" w:lineRule="auto"/>
-              <w:jc w:val="center"/>
-            </w:pPr>
-            <w:r>
-              <w:t>Енергія біомаси</w:t>
-            </w:r>
-          </w:p>
-          <w:p>
-            <w:pPr>
-              <w:spacing w:line="360" w:lineRule="auto"/>
-              <w:jc w:val="center"/>
-            </w:pPr>
-          </w:p>
-          <w:p>
-            <w:pPr>
-              <w:spacing w:line="360" w:lineRule="auto"/>
-              <w:jc w:val="center"/>
-            </w:pPr>
-          </w:p>
-          <w:p>
-            <w:pPr>
-              <w:spacing w:line="360" w:lineRule="auto"/>
-              <w:jc w:val="center"/>
-            </w:pPr>
-          </w:p>
-          <w:p>
-            <w:pPr>
-              <w:spacing w:line="360" w:lineRule="auto"/>
-              <w:jc w:val="center"/>
-            </w:pPr>
-          </w:p>
-          <w:p>
-            <w:pPr>
-              <w:spacing w:line="360" w:lineRule="auto"/>
-              <w:jc w:val="center"/>
-            </w:pPr>
-          </w:p>
-          <w:p>
-            <w:pPr>
-              <w:spacing w:line="360" w:lineRule="auto"/>
-            </w:pPr>
-          </w:p>
-          <w:p>
-            <w:pPr>
-              <w:spacing w:line="360" w:lineRule="auto"/>
-              <w:jc w:val="center"/>
-            </w:pPr>
-            <w:r>
-              <w:t>Продовження таблиці 1</w:t>
-            </w:r>
-          </w:p>
-        </w:tc>
-        <w:tc>
-          <w:tcPr>
-            <w:tcW w:w="2735" w:type="dxa"/>
-            <w:tcBorders>
-              <w:top w:val="single" w:sz="4" w:space="0" w:color="000000"/>
-              <w:left w:val="single" w:sz="4" w:space="0" w:color="000000"/>
-              <w:bottom w:val="single" w:sz="4" w:space="0" w:color="000000"/>
-              <w:right w:val="single" w:sz="4" w:space="0" w:color="000000"/>
-            </w:tcBorders>
-            <w:shd w:val="clear" w:color="auto" w:fill="FFFFFF"/>
-            <w:tcMar>
-              <w:top w:w="100" w:type="dxa"/>
-              <w:left w:w="100" w:type="dxa"/>
-              <w:bottom w:w="100" w:type="dxa"/>
-              <w:right w:w="100" w:type="dxa"/>
-            </w:tcMar>
-            <w:vAlign w:val="center"/>
-          </w:tcPr>
-          <w:p>
-            <w:pPr>
-              <w:spacing w:line="360" w:lineRule="auto"/>
-              <w:jc w:val="center"/>
-            </w:pPr>
-            <w:r>
-              <w:t>- Можна виробляти з різних відходів</w:t>
-            </w:r>
-          </w:p>
-          <w:p>
-            <w:pPr>
-              <w:spacing w:line="360" w:lineRule="auto"/>
-              <w:jc w:val="center"/>
-            </w:pPr>
-            <w:r>
-              <w:t>- Можна використовувати в існуючій інфраструктурі</w:t>
-            </w:r>
-          </w:p>
-          <w:p>
-            <w:pPr>
-              <w:spacing w:line="360" w:lineRule="auto"/>
-              <w:jc w:val="center"/>
-            </w:pPr>
-            <w:r>
-              <w:t xml:space="preserve">- Може бути </w:t>
-            </w:r>
-            <w:proofErr w:type="spellStart"/>
-            <w:r>
-              <w:t>вуглецево</w:t>
-            </w:r>
-            <w:proofErr w:type="spellEnd"/>
-            <w:r>
-              <w:t>-нейтральними при сталому управлінні</w:t>
-            </w:r>
-          </w:p>
-        </w:tc>
-        <w:tc>
-          <w:tcPr>
-            <w:tcW w:w="2468" w:type="dxa"/>
-            <w:tcBorders>
-              <w:top w:val="single" w:sz="4" w:space="0" w:color="000000"/>
-              <w:left w:val="single" w:sz="4" w:space="0" w:color="000000"/>
-              <w:bottom w:val="single" w:sz="4" w:space="0" w:color="000000"/>
-              <w:right w:val="single" w:sz="4" w:space="0" w:color="000000"/>
-            </w:tcBorders>
-            <w:shd w:val="clear" w:color="auto" w:fill="FFFFFF"/>
-            <w:tcMar>
-              <w:top w:w="100" w:type="dxa"/>
-              <w:left w:w="100" w:type="dxa"/>
-              <w:bottom w:w="100" w:type="dxa"/>
-              <w:right w:w="100" w:type="dxa"/>
-            </w:tcMar>
-            <w:vAlign w:val="center"/>
-          </w:tcPr>
-          <w:p>
-            <w:pPr>
-              <w:spacing w:line="360" w:lineRule="auto"/>
-              <w:jc w:val="center"/>
-            </w:pPr>
-            <w:r>
-              <w:t>- Може мати негативний вплив на навколишнє середовище, якщо не управляти ним раціонально</w:t>
-            </w:r>
-          </w:p>
-          <w:p>
-            <w:pPr>
-              <w:spacing w:line="360" w:lineRule="auto"/>
-              <w:jc w:val="center"/>
-            </w:pPr>
-            <w:r>
-              <w:t>- Може конкурувати з виробництвом продуктів харчування</w:t>
-            </w:r>
-          </w:p>
-          <w:p>
-            <w:pPr>
-              <w:spacing w:line="360" w:lineRule="auto"/>
-              <w:jc w:val="center"/>
-            </w:pPr>
-            <w:r>
-              <w:t xml:space="preserve">- Обмежена доступність </w:t>
-            </w:r>
-            <w:r>
-              <w:lastRenderedPageBreak/>
-              <w:t>відходів у деяких регіонах</w:t>
-            </w:r>
-          </w:p>
-        </w:tc>
-        <w:tc>
-          <w:tcPr>
-            <w:tcW w:w="2480" w:type="dxa"/>
-            <w:tcBorders>
-              <w:top w:val="single" w:sz="4" w:space="0" w:color="000000"/>
-              <w:left w:val="single" w:sz="4" w:space="0" w:color="000000"/>
-              <w:bottom w:val="single" w:sz="4" w:space="0" w:color="000000"/>
-              <w:right w:val="single" w:sz="4" w:space="0" w:color="000000"/>
-            </w:tcBorders>
-            <w:shd w:val="clear" w:color="auto" w:fill="FFFFFF"/>
-            <w:tcMar>
-              <w:top w:w="100" w:type="dxa"/>
-              <w:left w:w="100" w:type="dxa"/>
-              <w:bottom w:w="100" w:type="dxa"/>
-              <w:right w:w="100" w:type="dxa"/>
-            </w:tcMar>
-            <w:vAlign w:val="center"/>
-          </w:tcPr>
-          <w:p>
-            <w:pPr>
-              <w:spacing w:line="360" w:lineRule="auto"/>
-              <w:jc w:val="center"/>
-            </w:pPr>
-            <w:r>
-              <w:lastRenderedPageBreak/>
-              <w:t>Доступний у більшості регіонів, але доступність може варіюватися залежно від джерел відходів</w:t>
+              <w:t>Обмежено певними географічними регіонами</w:t>
             </w:r>
           </w:p>
         </w:tc>
@@ -8694,15 +8205,28 @@
         <w:spacing w:line="360" w:lineRule="auto"/>
         <w:ind w:firstLine="851"/>
       </w:pPr>
-      <w:r>
+    </w:p>
+    <w:p>
+      <w:pPr>
+        <w:spacing w:line="360" w:lineRule="auto"/>
+        <w:ind w:firstLine="851"/>
+      </w:pPr>
+    </w:p>
+    <w:p>
+      <w:pPr>
+        <w:spacing w:line="360" w:lineRule="auto"/>
+        <w:ind w:firstLine="851"/>
+      </w:pPr>
+    </w:p>
+    <w:p>
+      <w:pPr>
+        <w:spacing w:line="360" w:lineRule="auto"/>
+        <w:ind w:firstLine="851"/>
+      </w:pPr>
+      <w:r>
+        <w:lastRenderedPageBreak/>
         <w:t>Кінець таблиці 1</w:t>
       </w:r>
-    </w:p>
-    <w:p>
-      <w:pPr>
-        <w:spacing w:line="360" w:lineRule="auto"/>
-        <w:ind w:firstLine="851"/>
-      </w:pPr>
     </w:p>
     <w:p>
       <w:pPr>
@@ -9110,42 +8634,21 @@
           <w:lang w:val="uk-UA"/>
         </w:rPr>
       </w:pPr>
+    </w:p>
+    <w:p>
+      <w:pPr>
+        <w:spacing w:line="360" w:lineRule="auto"/>
+        <w:ind w:firstLine="851"/>
+        <w:rPr>
+          <w:lang w:val="uk-UA"/>
+        </w:rPr>
+      </w:pPr>
       <w:r>
         <w:rPr>
           <w:lang w:val="uk-UA"/>
         </w:rPr>
         <w:t>Кінець таблиці 2</w:t>
       </w:r>
-    </w:p>
-    <w:p>
-      <w:pPr>
-        <w:spacing w:line="360" w:lineRule="auto"/>
-        <w:ind w:firstLine="851"/>
-      </w:pPr>
-    </w:p>
-    <w:p>
-      <w:pPr>
-        <w:spacing w:line="360" w:lineRule="auto"/>
-        <w:ind w:firstLine="851"/>
-      </w:pPr>
-    </w:p>
-    <w:p>
-      <w:pPr>
-        <w:spacing w:line="360" w:lineRule="auto"/>
-        <w:ind w:firstLine="851"/>
-      </w:pPr>
-    </w:p>
-    <w:p>
-      <w:pPr>
-        <w:spacing w:line="360" w:lineRule="auto"/>
-        <w:ind w:firstLine="851"/>
-      </w:pPr>
-    </w:p>
-    <w:p>
-      <w:pPr>
-        <w:spacing w:line="360" w:lineRule="auto"/>
-        <w:ind w:firstLine="851"/>
-      </w:pPr>
     </w:p>
     <w:p>
       <w:pPr>
@@ -9201,7 +8704,6 @@
           <w:p>
             <w:pPr>
               <w:spacing w:line="360" w:lineRule="auto"/>
-              <w:ind w:firstLine="851"/>
               <w:jc w:val="center"/>
               <w:rPr>
                 <w:b/>
@@ -9213,7 +8715,6 @@
               <w:rPr>
                 <w:b/>
               </w:rPr>
-              <w:lastRenderedPageBreak/>
               <w:t>Відновлювані джерела енергії</w:t>
             </w:r>
           </w:p>
@@ -9239,7 +8740,6 @@
           <w:p>
             <w:pPr>
               <w:spacing w:line="360" w:lineRule="auto"/>
-              <w:ind w:firstLine="851"/>
               <w:jc w:val="center"/>
               <w:rPr>
                 <w:b/>
@@ -9293,7 +8793,6 @@
           <w:p>
             <w:pPr>
               <w:spacing w:line="360" w:lineRule="auto"/>
-              <w:ind w:firstLine="851"/>
             </w:pPr>
             <w:r>
               <w:t>Сонячна енергія</w:t>
@@ -9321,7 +8820,6 @@
           <w:p>
             <w:pPr>
               <w:spacing w:line="360" w:lineRule="auto"/>
-              <w:ind w:firstLine="851"/>
             </w:pPr>
             <w:r>
               <w:t>30 - 60</w:t>
@@ -9354,7 +8852,6 @@
           <w:p>
             <w:pPr>
               <w:spacing w:line="360" w:lineRule="auto"/>
-              <w:ind w:firstLine="851"/>
             </w:pPr>
             <w:r>
               <w:t>Енергія вітру</w:t>
@@ -9382,7 +8879,6 @@
           <w:p>
             <w:pPr>
               <w:spacing w:line="360" w:lineRule="auto"/>
-              <w:ind w:firstLine="851"/>
             </w:pPr>
             <w:r>
               <w:t>30 - 60</w:t>
@@ -9415,7 +8911,6 @@
           <w:p>
             <w:pPr>
               <w:spacing w:line="360" w:lineRule="auto"/>
-              <w:ind w:firstLine="851"/>
             </w:pPr>
             <w:r>
               <w:t>Гідроенергетика</w:t>
@@ -9443,7 +8938,6 @@
           <w:p>
             <w:pPr>
               <w:spacing w:line="360" w:lineRule="auto"/>
-              <w:ind w:firstLine="851"/>
             </w:pPr>
             <w:r>
               <w:t>40 - 70</w:t>
@@ -9476,7 +8970,6 @@
           <w:p>
             <w:pPr>
               <w:spacing w:line="360" w:lineRule="auto"/>
-              <w:ind w:firstLine="851"/>
             </w:pPr>
             <w:r>
               <w:t>Геотермальна енергетика</w:t>
@@ -9504,7 +8997,6 @@
           <w:p>
             <w:pPr>
               <w:spacing w:line="360" w:lineRule="auto"/>
-              <w:ind w:firstLine="851"/>
             </w:pPr>
             <w:r>
               <w:t>40 - 80</w:t>
@@ -9537,7 +9029,6 @@
           <w:p>
             <w:pPr>
               <w:spacing w:line="360" w:lineRule="auto"/>
-              <w:ind w:firstLine="851"/>
             </w:pPr>
             <w:r>
               <w:t>Енергія біомаси</w:t>
@@ -9565,7 +9056,6 @@
           <w:p>
             <w:pPr>
               <w:spacing w:line="360" w:lineRule="auto"/>
-              <w:ind w:firstLine="851"/>
             </w:pPr>
             <w:r>
               <w:t>70 - 120</w:t>
@@ -9593,6 +9083,7 @@
       </w:pPr>
       <w:bookmarkStart w:id="91" w:name="_Toc132299144"/>
       <w:r>
+        <w:lastRenderedPageBreak/>
         <w:t>4. КАРТИНКИ</w:t>
       </w:r>
       <w:bookmarkEnd w:id="91"/>
@@ -9661,7 +9152,6 @@
         <w:rPr>
           <w:noProof/>
         </w:rPr>
-        <w:lastRenderedPageBreak/>
         <w:drawing>
           <wp:inline distT="114300" distB="114300" distL="114300" distR="114300" wp14:anchorId="5C88A4C4" wp14:editId="0125CB19">
             <wp:extent cx="3743325" cy="3743325"/>
@@ -9717,6 +9207,7 @@
         <w:rPr>
           <w:noProof/>
         </w:rPr>
+        <w:lastRenderedPageBreak/>
         <w:drawing>
           <wp:inline distT="114300" distB="114300" distL="114300" distR="114300" wp14:anchorId="21ED3408" wp14:editId="23F1E85B">
             <wp:extent cx="5731200" cy="3873500"/>
@@ -9772,7 +9263,6 @@
         <w:rPr>
           <w:noProof/>
         </w:rPr>
-        <w:lastRenderedPageBreak/>
         <w:drawing>
           <wp:inline distT="114300" distB="114300" distL="114300" distR="114300" wp14:anchorId="126BBB0C" wp14:editId="49F37E3C">
             <wp:extent cx="2857500" cy="2914650"/>
@@ -9840,6 +9330,7 @@
         <w:rPr>
           <w:noProof/>
         </w:rPr>
+        <w:lastRenderedPageBreak/>
         <w:drawing>
           <wp:inline distT="114300" distB="114300" distL="114300" distR="114300" wp14:anchorId="1D3E8ED7" wp14:editId="03FA9165">
             <wp:extent cx="5731200" cy="3175000"/>
@@ -10187,6 +9678,7 @@
         <w:pStyle w:val="2"/>
       </w:pPr>
       <w:r>
+        <w:lastRenderedPageBreak/>
         <w:t>5.5 Формула Ейлера</w:t>
       </w:r>
       <w:bookmarkEnd w:id="101"/>
@@ -10323,7 +9815,6 @@
         <w:ind w:left="0" w:firstLine="851"/>
       </w:pPr>
       <w:r>
-        <w:lastRenderedPageBreak/>
         <w:t>Вони універсальні і можуть бути використані для широкого спектру застосувань, від енергозабезпечення будинків і підприємств до роботи транспортних систем.</w:t>
       </w:r>
     </w:p>
@@ -10385,6 +9876,7 @@
         <w:ind w:left="0" w:firstLine="851"/>
       </w:pPr>
       <w:r>
+        <w:lastRenderedPageBreak/>
         <w:t>Відновлювані джерела енергії можуть вимагати значних земельних площ, що може вплинути на середовище існування диких тварин та екосистеми.</w:t>
       </w:r>
     </w:p>
@@ -10461,7 +9953,6 @@
         <w:ind w:left="0" w:firstLine="851"/>
       </w:pPr>
       <w:r>
-        <w:lastRenderedPageBreak/>
         <w:t>Перевірте дах: Переконайтеся, що дах достатньо міцний, щоб витримати сонячну панель. Якщо це не так, можливо, вам доведеться зміцнити його перед установкою.</w:t>
       </w:r>
     </w:p>
@@ -10519,7 +10010,11 @@
         <w:ind w:left="0" w:firstLine="851"/>
       </w:pPr>
       <w:r>
-        <w:t>Підключіть електропроводку: Підключіть проводку від сонячної панелі до інвертора. Інвертор перетворює постійний струм, що генерується сонячною панеллю, в змінний струм, який може бути використаний у вашому домі.</w:t>
+        <w:t xml:space="preserve">Підключіть електропроводку: Підключіть проводку від сонячної панелі до інвертора. Інвертор перетворює постійний струм, що генерується </w:t>
+      </w:r>
+      <w:r>
+        <w:lastRenderedPageBreak/>
+        <w:t>сонячною панеллю, в змінний струм, який може бути використаний у вашому домі.</w:t>
       </w:r>
     </w:p>
     <w:p>
@@ -10580,11 +10075,7 @@
         <w:ind w:left="0" w:firstLine="851"/>
       </w:pPr>
       <w:r>
-        <w:t xml:space="preserve">Визначте місце розташування: Першим кроком є визначення місця, де буде встановлена вітрова турбіна. Це має бути місце, де достатньо вітру для </w:t>
-      </w:r>
-      <w:r>
-        <w:lastRenderedPageBreak/>
-        <w:t>виробництва електроенергії. Перевірте наявність законів про зонування або дозволів, необхідних для встановлення вітрової турбіни в даній місцевості.</w:t>
+        <w:t>Визначте місце розташування: Першим кроком є визначення місця, де буде встановлена вітрова турбіна. Це має бути місце, де достатньо вітру для виробництва електроенергії. Перевірте наявність законів про зонування або дозволів, необхідних для встановлення вітрової турбіни в даній місцевості.</w:t>
       </w:r>
     </w:p>
     <w:p>
@@ -10686,6 +10177,7 @@
         <w:ind w:left="0" w:firstLine="851"/>
       </w:pPr>
       <w:r>
+        <w:lastRenderedPageBreak/>
         <w:t>Перевірте систему: Перевірте систему, щоб переконатися, що все працює належним чином. Перевірте потужність турбіни та переконайтеся, що вона виробляє електроенергію.</w:t>
       </w:r>
     </w:p>
@@ -10747,7 +10239,6 @@
         <w:ind w:left="0" w:firstLine="851"/>
       </w:pPr>
       <w:r>
-        <w:lastRenderedPageBreak/>
         <w:t xml:space="preserve">Виберіть правильну турбіну: На основі оцінки ділянки оберіть правильну гідротурбіну, яка відповідає джерелу води та рівню напору на ділянці. Існують різні типи гідротурбін, такі як турбіни </w:t>
       </w:r>
       <w:proofErr w:type="spellStart"/>
@@ -10808,6 +10299,7 @@
         <w:ind w:left="0" w:firstLine="851"/>
       </w:pPr>
       <w:r>
+        <w:lastRenderedPageBreak/>
         <w:t>Встановіть генератор: Встановіть генератор, який буде перетворювати механічну енергію, що виробляється турбіною, в електричну. Підключіть генератор до валу турбіни і переконайтеся, що всі електричні з'єднання належним чином заземлені.</w:t>
       </w:r>
     </w:p>
@@ -10847,11 +10339,7 @@
         <w:ind w:left="0" w:firstLine="851"/>
       </w:pPr>
       <w:r>
-        <w:t xml:space="preserve">Моніторинг та обслуговування: Після того, як гідротурбіна встановлена і протестована, важливо регулярно контролювати і обслуговувати </w:t>
-      </w:r>
-      <w:r>
-        <w:lastRenderedPageBreak/>
-        <w:t>систему. Перевірте турбіну, гідроциліндр, генератор і систему управління на наявність ознак зносу і виконайте будь-який необхідний ремонт або заміну.</w:t>
+        <w:t>Моніторинг та обслуговування: Після того, як гідротурбіна встановлена і протестована, важливо регулярно контролювати і обслуговувати систему. Перевірте турбіну, гідроциліндр, генератор і систему управління на наявність ознак зносу і виконайте будь-який необхідний ремонт або заміну.</w:t>
       </w:r>
       <w:bookmarkStart w:id="109" w:name="_gv6ojwgju9iy" w:colFirst="0" w:colLast="0"/>
       <w:bookmarkEnd w:id="109"/>
@@ -10914,6 +10402,7 @@
         <w:ind w:left="0" w:firstLine="851"/>
       </w:pPr>
       <w:r>
+        <w:lastRenderedPageBreak/>
         <w:t>Будівництво електростанції: Після буріння свердловин наступним кроком є будівництво електростанції. Це включає в себе будівництво обладнання для виробництва електроенергії, в тому числі турбін і генераторів.</w:t>
       </w:r>
     </w:p>
@@ -10990,11 +10479,7 @@
         <w:ind w:left="0" w:firstLine="851"/>
       </w:pPr>
       <w:r>
-        <w:t xml:space="preserve">Проведення техніко-економічного обґрунтування - Перед початком процесу встановлення необхідно провести техніко-економічне обґрунтування, </w:t>
-      </w:r>
-      <w:r>
-        <w:lastRenderedPageBreak/>
-        <w:t>щоб визначити придатність ділянки для будівництва електростанції на біомасі. Дослідження повинно враховувати такі фактори, як наявність ресурсів біомаси, підключення до електромережі, вплив на навколишнє середовище та регуляторні вимоги.</w:t>
+        <w:t>Проведення техніко-економічного обґрунтування - Перед початком процесу встановлення необхідно провести техніко-економічне обґрунтування, щоб визначити придатність ділянки для будівництва електростанції на біомасі. Дослідження повинно враховувати такі фактори, як наявність ресурсів біомаси, підключення до електромережі, вплив на навколишнє середовище та регуляторні вимоги.</w:t>
       </w:r>
     </w:p>
     <w:p>
@@ -11033,6 +10518,7 @@
         <w:ind w:left="0" w:firstLine="851"/>
       </w:pPr>
       <w:r>
+        <w:lastRenderedPageBreak/>
         <w:t>Спроектуйте установку - Працюйте з кваліфікованим інженером, щоб спроектувати установку на основі ваших конкретних потреб і вимог. Проект повинен враховувати такі фактори, як тип біомаси, потужність заводу та технічні характеристики обладнання.</w:t>
       </w:r>
     </w:p>
@@ -11085,7 +10571,6 @@
         <w:ind w:left="0" w:firstLine="851"/>
       </w:pPr>
       <w:r>
-        <w:lastRenderedPageBreak/>
         <w:t>Експлуатація та технічне обслуговування установки - Після введення установки в експлуатацію важливо підтримувати її в робочому стані, щоб забезпечити оптимальну продуктивність і довговічність. Це може включати регулярні перевірки, очищення, ремонт або заміну обладнання.</w:t>
       </w:r>
     </w:p>

</xml_diff>